<commit_message>
Final Project Part 1
GDD Updated for Final Project Part 1
</commit_message>
<xml_diff>
--- a/Savgunko_GDD.docx
+++ b/Savgunko_GDD.docx
@@ -29,7 +29,7 @@
             <w:tblLook w:val="04A0" w:firstRow="1" w:lastRow="0" w:firstColumn="1" w:lastColumn="0" w:noHBand="0" w:noVBand="1"/>
           </w:tblPr>
           <w:tblGrid>
-            <w:gridCol w:w="9576"/>
+            <w:gridCol w:w="9360"/>
           </w:tblGrid>
           <w:tr>
             <w:trPr>
@@ -147,7 +147,6 @@
               <w:p>
                 <w:pPr>
                   <w:pStyle w:val="NoSpacing"/>
-                  <w:jc w:val="center"/>
                   <w:rPr>
                     <w:rFonts w:asciiTheme="majorHAnsi" w:eastAsiaTheme="majorEastAsia" w:hAnsiTheme="majorHAnsi" w:cstheme="majorBidi"/>
                     <w:b/>
@@ -163,7 +162,7 @@
                   <mc:AlternateContent>
                     <mc:Choice Requires="wps">
                       <w:drawing>
-                        <wp:anchor distT="0" distB="0" distL="114300" distR="114300" simplePos="0" relativeHeight="251662848" behindDoc="0" locked="0" layoutInCell="1" allowOverlap="1" wp14:anchorId="2B3C66FC" wp14:editId="4747A863">
+                        <wp:anchor distT="0" distB="0" distL="114300" distR="114300" simplePos="0" relativeHeight="251662848" behindDoc="0" locked="0" layoutInCell="1" allowOverlap="1" wp14:anchorId="63E0D18B" wp14:editId="42D3A7B3">
                           <wp:simplePos x="0" y="0"/>
                           <wp:positionH relativeFrom="column">
                             <wp:posOffset>2011680</wp:posOffset>
@@ -221,7 +220,7 @@
                                           <w:lang w:eastAsia="en-CA"/>
                                         </w:rPr>
                                         <w:drawing>
-                                          <wp:inline distT="0" distB="0" distL="0" distR="0" wp14:anchorId="45FBA77B" wp14:editId="6254E5E2">
+                                          <wp:inline distT="0" distB="0" distL="0" distR="0" wp14:anchorId="047832AD" wp14:editId="123CBBF1">
                                             <wp:extent cx="1767840" cy="1767840"/>
                                             <wp:effectExtent l="0" t="0" r="3810" b="3810"/>
                                             <wp:docPr id="42" name="Picture 42" descr="https://scontent-yyz1-1.xx.fbcdn.net/hphotos-xfl1/v/wl/t34.0-12/12825097_10207542846902595_425257518_n.jpg?oh=d491141292f44f35af175ba6308f6930&amp;oe=56E59997"/>
@@ -328,7 +327,7 @@
                                               </pic:cNvPicPr>
                                             </pic:nvPicPr>
                                             <pic:blipFill>
-                                              <a:blip r:embed="rId12">
+                                              <a:blip r:embed="rId13">
                                                 <a:extLst>
                                                   <a:ext uri="{28A0092B-C50C-407E-A947-70E740481C1C}">
                                                     <a14:useLocalDpi xmlns:a14="http://schemas.microsoft.com/office/drawing/2010/main" val="0"/>
@@ -389,7 +388,36 @@
                         <w:sz w:val="60"/>
                         <w:szCs w:val="60"/>
                       </w:rPr>
-                      <w:t>Uphill Madness Game</w:t>
+                      <w:t>Flatland-</w:t>
+                    </w:r>
+                    <w:proofErr w:type="spellStart"/>
+                    <w:r>
+                      <w:rPr>
+                        <w:rFonts w:asciiTheme="majorHAnsi" w:eastAsiaTheme="majorEastAsia" w:hAnsiTheme="majorHAnsi" w:cstheme="majorBidi"/>
+                        <w:b/>
+                        <w:sz w:val="60"/>
+                        <w:szCs w:val="60"/>
+                      </w:rPr>
+                      <w:t>Radness</w:t>
+                    </w:r>
+                    <w:proofErr w:type="spellEnd"/>
+                    <w:r>
+                      <w:rPr>
+                        <w:rFonts w:asciiTheme="majorHAnsi" w:eastAsiaTheme="majorEastAsia" w:hAnsiTheme="majorHAnsi" w:cstheme="majorBidi"/>
+                        <w:b/>
+                        <w:sz w:val="60"/>
+                        <w:szCs w:val="60"/>
+                      </w:rPr>
+                      <w:t xml:space="preserve"> </w:t>
+                    </w:r>
+                    <w:r>
+                      <w:rPr>
+                        <w:rFonts w:asciiTheme="majorHAnsi" w:eastAsiaTheme="majorEastAsia" w:hAnsiTheme="majorHAnsi" w:cstheme="majorBidi"/>
+                        <w:b/>
+                        <w:sz w:val="60"/>
+                        <w:szCs w:val="60"/>
+                      </w:rPr>
+                      <w:t>Game</w:t>
                     </w:r>
                   </w:sdtContent>
                 </w:sdt>
@@ -497,12 +525,14 @@
                 <w:r>
                   <w:t xml:space="preserve"> by </w:t>
                 </w:r>
+                <w:proofErr w:type="spellStart"/>
                 <w:r>
                   <w:t>SavgunK</w:t>
                 </w:r>
                 <w:r>
                   <w:t>o</w:t>
                 </w:r>
+                <w:proofErr w:type="spellEnd"/>
                 <w:r>
                   <w:t xml:space="preserve"> Games.</w:t>
                 </w:r>
@@ -582,7 +612,29 @@
                         <w:szCs w:val="28"/>
                         <w:u w:val="single"/>
                       </w:rPr>
-                      <w:t xml:space="preserve">George Savchenko &amp; </w:t>
+                      <w:t xml:space="preserve">George </w:t>
+                    </w:r>
+                    <w:proofErr w:type="spellStart"/>
+                    <w:r>
+                      <w:rPr>
+                        <w:b/>
+                        <w:bCs/>
+                        <w:sz w:val="28"/>
+                        <w:szCs w:val="28"/>
+                        <w:u w:val="single"/>
+                      </w:rPr>
+                      <w:t>Savchenko</w:t>
+                    </w:r>
+                    <w:proofErr w:type="spellEnd"/>
+                    <w:r>
+                      <w:rPr>
+                        <w:b/>
+                        <w:bCs/>
+                        <w:sz w:val="28"/>
+                        <w:szCs w:val="28"/>
+                        <w:u w:val="single"/>
+                      </w:rPr>
+                      <w:t xml:space="preserve"> &amp; </w:t>
                     </w:r>
                     <w:r>
                       <w:rPr>
@@ -631,7 +683,7 @@
             <w:tblLook w:val="04A0" w:firstRow="1" w:lastRow="0" w:firstColumn="1" w:lastColumn="0" w:noHBand="0" w:noVBand="1"/>
           </w:tblPr>
           <w:tblGrid>
-            <w:gridCol w:w="9576"/>
+            <w:gridCol w:w="9360"/>
           </w:tblGrid>
           <w:tr>
             <w:tc>
@@ -652,7 +704,21 @@
                     <w:sz w:val="24"/>
                     <w:szCs w:val="24"/>
                   </w:rPr>
-                  <w:t>March 11, 2016</w:t>
+                  <w:t xml:space="preserve">March </w:t>
+                </w:r>
+                <w:r>
+                  <w:rPr>
+                    <w:sz w:val="24"/>
+                    <w:szCs w:val="24"/>
+                  </w:rPr>
+                  <w:t>31</w:t>
+                </w:r>
+                <w:r>
+                  <w:rPr>
+                    <w:sz w:val="24"/>
+                    <w:szCs w:val="24"/>
+                  </w:rPr>
+                  <w:t>, 2016</w:t>
                 </w:r>
               </w:p>
             </w:tc>
@@ -689,6 +755,13 @@
     </w:p>
     <w:sdt>
       <w:sdtPr>
+        <w:rPr>
+          <w:rFonts w:asciiTheme="minorHAnsi" w:eastAsiaTheme="minorEastAsia" w:hAnsiTheme="minorHAnsi" w:cstheme="minorBidi"/>
+          <w:color w:val="auto"/>
+          <w:sz w:val="22"/>
+          <w:szCs w:val="22"/>
+          <w:lang w:val="en-CA" w:eastAsia="zh-TW"/>
+        </w:rPr>
         <w:id w:val="-38368124"/>
         <w:docPartObj>
           <w:docPartGallery w:val="Table of Contents"/>
@@ -697,14 +770,9 @@
       </w:sdtPr>
       <w:sdtEndPr>
         <w:rPr>
-          <w:rFonts w:asciiTheme="minorHAnsi" w:eastAsiaTheme="minorEastAsia" w:hAnsiTheme="minorHAnsi" w:cstheme="minorBidi"/>
           <w:b/>
           <w:bCs/>
           <w:noProof/>
-          <w:color w:val="auto"/>
-          <w:sz w:val="22"/>
-          <w:szCs w:val="22"/>
-          <w:lang w:val="en-CA" w:eastAsia="zh-TW"/>
         </w:rPr>
       </w:sdtEndPr>
       <w:sdtContent>
@@ -738,7 +806,7 @@
           <w:r>
             <w:fldChar w:fldCharType="separate"/>
           </w:r>
-          <w:hyperlink w:anchor="_Toc445471967" w:history="1">
+          <w:hyperlink w:anchor="_Toc447187535" w:history="1">
             <w:r>
               <w:rPr>
                 <w:rStyle w:val="Hyperlink"/>
@@ -782,7 +850,7 @@
                 <w:noProof/>
                 <w:webHidden/>
               </w:rPr>
-              <w:instrText xml:space="preserve"> PAGEREF _Toc445471967 \h </w:instrText>
+              <w:instrText xml:space="preserve"> PAGEREF _Toc447187535 \h </w:instrText>
             </w:r>
             <w:r>
               <w:rPr>
@@ -802,7 +870,7 @@
                 <w:noProof/>
                 <w:webHidden/>
               </w:rPr>
-              <w:t>4</w:t>
+              <w:t>5</w:t>
             </w:r>
             <w:r>
               <w:rPr>
@@ -826,7 +894,7 @@
               <w:lang w:val="en-CA" w:eastAsia="en-CA"/>
             </w:rPr>
           </w:pPr>
-          <w:hyperlink w:anchor="_Toc445471968" w:history="1">
+          <w:hyperlink w:anchor="_Toc447187536" w:history="1">
             <w:r>
               <w:rPr>
                 <w:rStyle w:val="Hyperlink"/>
@@ -870,7 +938,7 @@
                 <w:noProof/>
                 <w:webHidden/>
               </w:rPr>
-              <w:instrText xml:space="preserve"> PAGEREF _Toc445471968 \h </w:instrText>
+              <w:instrText xml:space="preserve"> PAGEREF _Toc447187536 \h </w:instrText>
             </w:r>
             <w:r>
               <w:rPr>
@@ -890,7 +958,7 @@
                 <w:noProof/>
                 <w:webHidden/>
               </w:rPr>
-              <w:t>4</w:t>
+              <w:t>5</w:t>
             </w:r>
             <w:r>
               <w:rPr>
@@ -914,7 +982,7 @@
               <w:lang w:val="en-CA" w:eastAsia="en-CA"/>
             </w:rPr>
           </w:pPr>
-          <w:hyperlink w:anchor="_Toc445471969" w:history="1">
+          <w:hyperlink w:anchor="_Toc447187537" w:history="1">
             <w:r>
               <w:rPr>
                 <w:rStyle w:val="Hyperlink"/>
@@ -958,7 +1026,7 @@
                 <w:noProof/>
                 <w:webHidden/>
               </w:rPr>
-              <w:instrText xml:space="preserve"> PAGEREF _Toc445471969 \h </w:instrText>
+              <w:instrText xml:space="preserve"> PAGEREF _Toc447187537 \h </w:instrText>
             </w:r>
             <w:r>
               <w:rPr>
@@ -978,7 +1046,7 @@
                 <w:noProof/>
                 <w:webHidden/>
               </w:rPr>
-              <w:t>4</w:t>
+              <w:t>5</w:t>
             </w:r>
             <w:r>
               <w:rPr>
@@ -1002,7 +1070,7 @@
               <w:lang w:val="en-CA" w:eastAsia="en-CA"/>
             </w:rPr>
           </w:pPr>
-          <w:hyperlink w:anchor="_Toc445471970" w:history="1">
+          <w:hyperlink w:anchor="_Toc447187538" w:history="1">
             <w:r>
               <w:rPr>
                 <w:rStyle w:val="Hyperlink"/>
@@ -1046,7 +1114,7 @@
                 <w:noProof/>
                 <w:webHidden/>
               </w:rPr>
-              <w:instrText xml:space="preserve"> PAGEREF _Toc445471970 \h </w:instrText>
+              <w:instrText xml:space="preserve"> PAGEREF _Toc447187538 \h </w:instrText>
             </w:r>
             <w:r>
               <w:rPr>
@@ -1066,7 +1134,7 @@
                 <w:noProof/>
                 <w:webHidden/>
               </w:rPr>
-              <w:t>4</w:t>
+              <w:t>5</w:t>
             </w:r>
             <w:r>
               <w:rPr>
@@ -1090,7 +1158,7 @@
               <w:lang w:val="en-CA" w:eastAsia="en-CA"/>
             </w:rPr>
           </w:pPr>
-          <w:hyperlink w:anchor="_Toc445471971" w:history="1">
+          <w:hyperlink w:anchor="_Toc447187539" w:history="1">
             <w:r>
               <w:rPr>
                 <w:rStyle w:val="Hyperlink"/>
@@ -1134,7 +1202,7 @@
                 <w:noProof/>
                 <w:webHidden/>
               </w:rPr>
-              <w:instrText xml:space="preserve"> PAGEREF _Toc445471971 \h </w:instrText>
+              <w:instrText xml:space="preserve"> PAGEREF _Toc447187539 \h </w:instrText>
             </w:r>
             <w:r>
               <w:rPr>
@@ -1154,7 +1222,7 @@
                 <w:noProof/>
                 <w:webHidden/>
               </w:rPr>
-              <w:t>4</w:t>
+              <w:t>5</w:t>
             </w:r>
             <w:r>
               <w:rPr>
@@ -1178,7 +1246,7 @@
               <w:lang w:val="en-CA" w:eastAsia="en-CA"/>
             </w:rPr>
           </w:pPr>
-          <w:hyperlink w:anchor="_Toc445471972" w:history="1">
+          <w:hyperlink w:anchor="_Toc447187540" w:history="1">
             <w:r>
               <w:rPr>
                 <w:rStyle w:val="Hyperlink"/>
@@ -1222,7 +1290,7 @@
                 <w:noProof/>
                 <w:webHidden/>
               </w:rPr>
-              <w:instrText xml:space="preserve"> PAGEREF _Toc445471972 \h </w:instrText>
+              <w:instrText xml:space="preserve"> PAGEREF _Toc447187540 \h </w:instrText>
             </w:r>
             <w:r>
               <w:rPr>
@@ -1242,7 +1310,7 @@
                 <w:noProof/>
                 <w:webHidden/>
               </w:rPr>
-              <w:t>5</w:t>
+              <w:t>6</w:t>
             </w:r>
             <w:r>
               <w:rPr>
@@ -1266,7 +1334,7 @@
               <w:lang w:val="en-CA" w:eastAsia="en-CA"/>
             </w:rPr>
           </w:pPr>
-          <w:hyperlink w:anchor="_Toc445471973" w:history="1">
+          <w:hyperlink w:anchor="_Toc447187541" w:history="1">
             <w:r>
               <w:rPr>
                 <w:rStyle w:val="Hyperlink"/>
@@ -1310,7 +1378,7 @@
                 <w:noProof/>
                 <w:webHidden/>
               </w:rPr>
-              <w:instrText xml:space="preserve"> PAGEREF _Toc445471973 \h </w:instrText>
+              <w:instrText xml:space="preserve"> PAGEREF _Toc447187541 \h </w:instrText>
             </w:r>
             <w:r>
               <w:rPr>
@@ -1330,7 +1398,7 @@
                 <w:noProof/>
                 <w:webHidden/>
               </w:rPr>
-              <w:t>5</w:t>
+              <w:t>6</w:t>
             </w:r>
             <w:r>
               <w:rPr>
@@ -1354,7 +1422,7 @@
               <w:lang w:val="en-CA" w:eastAsia="en-CA"/>
             </w:rPr>
           </w:pPr>
-          <w:hyperlink w:anchor="_Toc445471974" w:history="1">
+          <w:hyperlink w:anchor="_Toc447187542" w:history="1">
             <w:r>
               <w:rPr>
                 <w:rStyle w:val="Hyperlink"/>
@@ -1398,7 +1466,7 @@
                 <w:noProof/>
                 <w:webHidden/>
               </w:rPr>
-              <w:instrText xml:space="preserve"> PAGEREF _Toc445471974 \h </w:instrText>
+              <w:instrText xml:space="preserve"> PAGEREF _Toc447187542 \h </w:instrText>
             </w:r>
             <w:r>
               <w:rPr>
@@ -1418,7 +1486,7 @@
                 <w:noProof/>
                 <w:webHidden/>
               </w:rPr>
-              <w:t>5</w:t>
+              <w:t>6</w:t>
             </w:r>
             <w:r>
               <w:rPr>
@@ -1442,7 +1510,7 @@
               <w:lang w:val="en-CA" w:eastAsia="en-CA"/>
             </w:rPr>
           </w:pPr>
-          <w:hyperlink w:anchor="_Toc445471975" w:history="1">
+          <w:hyperlink w:anchor="_Toc447187543" w:history="1">
             <w:r>
               <w:rPr>
                 <w:rStyle w:val="Hyperlink"/>
@@ -1486,7 +1554,7 @@
                 <w:noProof/>
                 <w:webHidden/>
               </w:rPr>
-              <w:instrText xml:space="preserve"> PAGEREF _Toc445471975 \h </w:instrText>
+              <w:instrText xml:space="preserve"> PAGEREF _Toc447187543 \h </w:instrText>
             </w:r>
             <w:r>
               <w:rPr>
@@ -1506,7 +1574,7 @@
                 <w:noProof/>
                 <w:webHidden/>
               </w:rPr>
-              <w:t>5</w:t>
+              <w:t>6</w:t>
             </w:r>
             <w:r>
               <w:rPr>
@@ -1530,7 +1598,7 @@
               <w:lang w:val="en-CA" w:eastAsia="en-CA"/>
             </w:rPr>
           </w:pPr>
-          <w:hyperlink w:anchor="_Toc445471976" w:history="1">
+          <w:hyperlink w:anchor="_Toc447187544" w:history="1">
             <w:r>
               <w:rPr>
                 <w:rStyle w:val="Hyperlink"/>
@@ -1574,7 +1642,7 @@
                 <w:noProof/>
                 <w:webHidden/>
               </w:rPr>
-              <w:instrText xml:space="preserve"> PAGEREF _Toc445471976 \h </w:instrText>
+              <w:instrText xml:space="preserve"> PAGEREF _Toc447187544 \h </w:instrText>
             </w:r>
             <w:r>
               <w:rPr>
@@ -1594,7 +1662,7 @@
                 <w:noProof/>
                 <w:webHidden/>
               </w:rPr>
-              <w:t>5</w:t>
+              <w:t>6</w:t>
             </w:r>
             <w:r>
               <w:rPr>
@@ -1618,7 +1686,7 @@
               <w:lang w:val="en-CA" w:eastAsia="en-CA"/>
             </w:rPr>
           </w:pPr>
-          <w:hyperlink w:anchor="_Toc445471977" w:history="1">
+          <w:hyperlink w:anchor="_Toc447187545" w:history="1">
             <w:r>
               <w:rPr>
                 <w:rStyle w:val="Hyperlink"/>
@@ -1662,7 +1730,7 @@
                 <w:noProof/>
                 <w:webHidden/>
               </w:rPr>
-              <w:instrText xml:space="preserve"> PAGEREF _Toc445471977 \h </w:instrText>
+              <w:instrText xml:space="preserve"> PAGEREF _Toc447187545 \h </w:instrText>
             </w:r>
             <w:r>
               <w:rPr>
@@ -1682,7 +1750,7 @@
                 <w:noProof/>
                 <w:webHidden/>
               </w:rPr>
-              <w:t>5</w:t>
+              <w:t>6</w:t>
             </w:r>
             <w:r>
               <w:rPr>
@@ -1706,7 +1774,7 @@
               <w:lang w:val="en-CA" w:eastAsia="en-CA"/>
             </w:rPr>
           </w:pPr>
-          <w:hyperlink w:anchor="_Toc445471978" w:history="1">
+          <w:hyperlink w:anchor="_Toc447187546" w:history="1">
             <w:r>
               <w:rPr>
                 <w:rStyle w:val="Hyperlink"/>
@@ -1750,7 +1818,7 @@
                 <w:noProof/>
                 <w:webHidden/>
               </w:rPr>
-              <w:instrText xml:space="preserve"> PAGEREF _Toc445471978 \h </w:instrText>
+              <w:instrText xml:space="preserve"> PAGEREF _Toc447187546 \h </w:instrText>
             </w:r>
             <w:r>
               <w:rPr>
@@ -1794,7 +1862,7 @@
               <w:lang w:val="en-CA" w:eastAsia="en-CA"/>
             </w:rPr>
           </w:pPr>
-          <w:hyperlink w:anchor="_Toc445471979" w:history="1">
+          <w:hyperlink w:anchor="_Toc447187547" w:history="1">
             <w:r>
               <w:rPr>
                 <w:rStyle w:val="Hyperlink"/>
@@ -1838,7 +1906,7 @@
                 <w:noProof/>
                 <w:webHidden/>
               </w:rPr>
-              <w:instrText xml:space="preserve"> PAGEREF _Toc445471979 \h </w:instrText>
+              <w:instrText xml:space="preserve"> PAGEREF _Toc447187547 \h </w:instrText>
             </w:r>
             <w:r>
               <w:rPr>
@@ -1882,7 +1950,7 @@
               <w:lang w:val="en-CA" w:eastAsia="en-CA"/>
             </w:rPr>
           </w:pPr>
-          <w:hyperlink w:anchor="_Toc445471980" w:history="1">
+          <w:hyperlink w:anchor="_Toc447187548" w:history="1">
             <w:r>
               <w:rPr>
                 <w:rStyle w:val="Hyperlink"/>
@@ -1926,7 +1994,7 @@
                 <w:noProof/>
                 <w:webHidden/>
               </w:rPr>
-              <w:instrText xml:space="preserve"> PAGEREF _Toc445471980 \h </w:instrText>
+              <w:instrText xml:space="preserve"> PAGEREF _Toc447187548 \h </w:instrText>
             </w:r>
             <w:r>
               <w:rPr>
@@ -1946,7 +2014,7 @@
                 <w:noProof/>
                 <w:webHidden/>
               </w:rPr>
-              <w:t>6</w:t>
+              <w:t>7</w:t>
             </w:r>
             <w:r>
               <w:rPr>
@@ -1970,7 +2038,7 @@
               <w:lang w:val="en-CA" w:eastAsia="en-CA"/>
             </w:rPr>
           </w:pPr>
-          <w:hyperlink w:anchor="_Toc445471981" w:history="1">
+          <w:hyperlink w:anchor="_Toc447187549" w:history="1">
             <w:r>
               <w:rPr>
                 <w:rStyle w:val="Hyperlink"/>
@@ -2014,7 +2082,7 @@
                 <w:noProof/>
                 <w:webHidden/>
               </w:rPr>
-              <w:instrText xml:space="preserve"> PAGEREF _Toc445471981 \h </w:instrText>
+              <w:instrText xml:space="preserve"> PAGEREF _Toc447187549 \h </w:instrText>
             </w:r>
             <w:r>
               <w:rPr>
@@ -2034,7 +2102,7 @@
                 <w:noProof/>
                 <w:webHidden/>
               </w:rPr>
-              <w:t>6</w:t>
+              <w:t>7</w:t>
             </w:r>
             <w:r>
               <w:rPr>
@@ -2169,20 +2237,12 @@
       </w:r>
     </w:p>
     <w:p>
-      <w:pPr>
-        <w:rPr>
-          <w:sz w:val="24"/>
-          <w:szCs w:val="24"/>
-        </w:rPr>
-      </w:pPr>
-      <w:hyperlink r:id="rId13" w:history="1">
+      <w:hyperlink r:id="rId14" w:history="1">
         <w:r>
           <w:rPr>
             <w:rStyle w:val="Hyperlink"/>
-            <w:sz w:val="24"/>
-            <w:szCs w:val="24"/>
           </w:rPr>
-          <w:t>https://github.com/gsavchenko/Uphill-Madness</w:t>
+          <w:t>https://github.com/gsavchenko/Flatland-Radness</w:t>
         </w:r>
       </w:hyperlink>
     </w:p>
@@ -2199,10 +2259,10 @@
           <w:lang w:eastAsia="en-CA"/>
         </w:rPr>
         <w:drawing>
-          <wp:inline distT="0" distB="0" distL="0" distR="0" wp14:anchorId="272DCBAE" wp14:editId="7C55F7AF">
-            <wp:extent cx="5943600" cy="944245"/>
-            <wp:effectExtent l="0" t="0" r="0" b="8255"/>
-            <wp:docPr id="43" name="Picture 43"/>
+          <wp:inline distT="0" distB="0" distL="0" distR="0" wp14:anchorId="01E53785" wp14:editId="25C5FA37">
+            <wp:extent cx="5943600" cy="2668270"/>
+            <wp:effectExtent l="0" t="0" r="0" b="0"/>
+            <wp:docPr id="2" name="Picture 2"/>
             <wp:cNvGraphicFramePr>
               <a:graphicFrameLocks xmlns:a="http://schemas.openxmlformats.org/drawingml/2006/main" noChangeAspect="1"/>
             </wp:cNvGraphicFramePr>
@@ -2214,7 +2274,7 @@
                     <pic:cNvPicPr/>
                   </pic:nvPicPr>
                   <pic:blipFill>
-                    <a:blip r:embed="rId14"/>
+                    <a:blip r:embed="rId15"/>
                     <a:stretch>
                       <a:fillRect/>
                     </a:stretch>
@@ -2222,7 +2282,7 @@
                   <pic:spPr>
                     <a:xfrm>
                       <a:off x="0" y="0"/>
-                      <a:ext cx="5943600" cy="944245"/>
+                      <a:ext cx="5943600" cy="2668270"/>
                     </a:xfrm>
                     <a:prstGeom prst="rect">
                       <a:avLst/>
@@ -2242,110 +2302,146 @@
           <w:szCs w:val="24"/>
         </w:rPr>
       </w:pPr>
-    </w:p>
-    <w:p>
-      <w:pPr>
-        <w:rPr>
-          <w:sz w:val="24"/>
-          <w:szCs w:val="24"/>
-        </w:rPr>
-      </w:pPr>
-    </w:p>
-    <w:p>
-      <w:pPr>
-        <w:rPr>
-          <w:sz w:val="24"/>
-          <w:szCs w:val="24"/>
-        </w:rPr>
-      </w:pPr>
-    </w:p>
-    <w:p>
-      <w:pPr>
-        <w:rPr>
-          <w:sz w:val="24"/>
-          <w:szCs w:val="24"/>
-        </w:rPr>
-      </w:pPr>
-    </w:p>
-    <w:p>
-      <w:pPr>
-        <w:rPr>
-          <w:sz w:val="24"/>
-          <w:szCs w:val="24"/>
-        </w:rPr>
-      </w:pPr>
-    </w:p>
-    <w:p>
-      <w:pPr>
-        <w:rPr>
-          <w:sz w:val="24"/>
-          <w:szCs w:val="24"/>
-        </w:rPr>
-      </w:pPr>
-    </w:p>
-    <w:p>
-      <w:pPr>
-        <w:rPr>
-          <w:sz w:val="24"/>
-          <w:szCs w:val="24"/>
-        </w:rPr>
-      </w:pPr>
-    </w:p>
-    <w:p>
-      <w:pPr>
-        <w:rPr>
-          <w:sz w:val="24"/>
-          <w:szCs w:val="24"/>
-        </w:rPr>
-      </w:pPr>
-    </w:p>
-    <w:p>
-      <w:pPr>
-        <w:rPr>
-          <w:sz w:val="24"/>
-          <w:szCs w:val="24"/>
-        </w:rPr>
-      </w:pPr>
-    </w:p>
-    <w:p>
-      <w:pPr>
-        <w:rPr>
-          <w:sz w:val="24"/>
-          <w:szCs w:val="24"/>
-        </w:rPr>
-      </w:pPr>
-    </w:p>
-    <w:p>
-      <w:pPr>
-        <w:rPr>
-          <w:sz w:val="24"/>
-          <w:szCs w:val="24"/>
-        </w:rPr>
-      </w:pPr>
-    </w:p>
-    <w:p>
-      <w:pPr>
-        <w:rPr>
-          <w:sz w:val="24"/>
-          <w:szCs w:val="24"/>
-        </w:rPr>
-      </w:pPr>
-    </w:p>
-    <w:p>
-      <w:pPr>
-        <w:rPr>
-          <w:sz w:val="24"/>
-          <w:szCs w:val="24"/>
-        </w:rPr>
-      </w:pPr>
-    </w:p>
-    <w:p>
-      <w:pPr>
-        <w:rPr>
-          <w:sz w:val="24"/>
-          <w:szCs w:val="24"/>
-        </w:rPr>
-      </w:pPr>
+      <w:r>
+        <w:rPr>
+          <w:noProof/>
+          <w:lang w:eastAsia="en-CA"/>
+        </w:rPr>
+        <w:drawing>
+          <wp:inline distT="0" distB="0" distL="0" distR="0" wp14:anchorId="3E37404C" wp14:editId="12FA1BEE">
+            <wp:extent cx="5943600" cy="3791585"/>
+            <wp:effectExtent l="0" t="0" r="0" b="0"/>
+            <wp:docPr id="3" name="Picture 3"/>
+            <wp:cNvGraphicFramePr>
+              <a:graphicFrameLocks xmlns:a="http://schemas.openxmlformats.org/drawingml/2006/main" noChangeAspect="1"/>
+            </wp:cNvGraphicFramePr>
+            <a:graphic xmlns:a="http://schemas.openxmlformats.org/drawingml/2006/main">
+              <a:graphicData uri="http://schemas.openxmlformats.org/drawingml/2006/picture">
+                <pic:pic xmlns:pic="http://schemas.openxmlformats.org/drawingml/2006/picture">
+                  <pic:nvPicPr>
+                    <pic:cNvPr id="1" name=""/>
+                    <pic:cNvPicPr/>
+                  </pic:nvPicPr>
+                  <pic:blipFill>
+                    <a:blip r:embed="rId16"/>
+                    <a:stretch>
+                      <a:fillRect/>
+                    </a:stretch>
+                  </pic:blipFill>
+                  <pic:spPr>
+                    <a:xfrm>
+                      <a:off x="0" y="0"/>
+                      <a:ext cx="5943600" cy="3791585"/>
+                    </a:xfrm>
+                    <a:prstGeom prst="rect">
+                      <a:avLst/>
+                    </a:prstGeom>
+                  </pic:spPr>
+                </pic:pic>
+              </a:graphicData>
+            </a:graphic>
+          </wp:inline>
+        </w:drawing>
+      </w:r>
+    </w:p>
+    <w:p>
+      <w:pPr>
+        <w:rPr>
+          <w:sz w:val="24"/>
+          <w:szCs w:val="24"/>
+        </w:rPr>
+      </w:pPr>
+      <w:r>
+        <w:rPr>
+          <w:noProof/>
+          <w:lang w:eastAsia="en-CA"/>
+        </w:rPr>
+        <w:lastRenderedPageBreak/>
+        <w:drawing>
+          <wp:inline distT="0" distB="0" distL="0" distR="0" wp14:anchorId="59CD0407" wp14:editId="264B89F5">
+            <wp:extent cx="5943600" cy="4671060"/>
+            <wp:effectExtent l="0" t="0" r="0" b="0"/>
+            <wp:docPr id="4" name="Picture 4"/>
+            <wp:cNvGraphicFramePr>
+              <a:graphicFrameLocks xmlns:a="http://schemas.openxmlformats.org/drawingml/2006/main" noChangeAspect="1"/>
+            </wp:cNvGraphicFramePr>
+            <a:graphic xmlns:a="http://schemas.openxmlformats.org/drawingml/2006/main">
+              <a:graphicData uri="http://schemas.openxmlformats.org/drawingml/2006/picture">
+                <pic:pic xmlns:pic="http://schemas.openxmlformats.org/drawingml/2006/picture">
+                  <pic:nvPicPr>
+                    <pic:cNvPr id="1" name=""/>
+                    <pic:cNvPicPr/>
+                  </pic:nvPicPr>
+                  <pic:blipFill>
+                    <a:blip r:embed="rId17"/>
+                    <a:stretch>
+                      <a:fillRect/>
+                    </a:stretch>
+                  </pic:blipFill>
+                  <pic:spPr>
+                    <a:xfrm>
+                      <a:off x="0" y="0"/>
+                      <a:ext cx="5943600" cy="4671060"/>
+                    </a:xfrm>
+                    <a:prstGeom prst="rect">
+                      <a:avLst/>
+                    </a:prstGeom>
+                  </pic:spPr>
+                </pic:pic>
+              </a:graphicData>
+            </a:graphic>
+          </wp:inline>
+        </w:drawing>
+      </w:r>
+    </w:p>
+    <w:p>
+      <w:pPr>
+        <w:rPr>
+          <w:sz w:val="24"/>
+          <w:szCs w:val="24"/>
+        </w:rPr>
+      </w:pPr>
+      <w:r>
+        <w:rPr>
+          <w:noProof/>
+          <w:lang w:eastAsia="en-CA"/>
+        </w:rPr>
+        <w:drawing>
+          <wp:inline distT="0" distB="0" distL="0" distR="0" wp14:anchorId="38EBAE7B" wp14:editId="67E8A276">
+            <wp:extent cx="5943600" cy="1490345"/>
+            <wp:effectExtent l="0" t="0" r="0" b="0"/>
+            <wp:docPr id="5" name="Picture 5"/>
+            <wp:cNvGraphicFramePr>
+              <a:graphicFrameLocks xmlns:a="http://schemas.openxmlformats.org/drawingml/2006/main" noChangeAspect="1"/>
+            </wp:cNvGraphicFramePr>
+            <a:graphic xmlns:a="http://schemas.openxmlformats.org/drawingml/2006/main">
+              <a:graphicData uri="http://schemas.openxmlformats.org/drawingml/2006/picture">
+                <pic:pic xmlns:pic="http://schemas.openxmlformats.org/drawingml/2006/picture">
+                  <pic:nvPicPr>
+                    <pic:cNvPr id="1" name=""/>
+                    <pic:cNvPicPr/>
+                  </pic:nvPicPr>
+                  <pic:blipFill>
+                    <a:blip r:embed="rId18"/>
+                    <a:stretch>
+                      <a:fillRect/>
+                    </a:stretch>
+                  </pic:blipFill>
+                  <pic:spPr>
+                    <a:xfrm>
+                      <a:off x="0" y="0"/>
+                      <a:ext cx="5943600" cy="1490345"/>
+                    </a:xfrm>
+                    <a:prstGeom prst="rect">
+                      <a:avLst/>
+                    </a:prstGeom>
+                  </pic:spPr>
+                </pic:pic>
+              </a:graphicData>
+            </a:graphic>
+          </wp:inline>
+        </w:drawing>
+      </w:r>
     </w:p>
     <w:p>
       <w:pPr>
@@ -2402,7 +2498,7 @@
           <w:szCs w:val="24"/>
         </w:rPr>
       </w:pPr>
-      <w:bookmarkStart w:id="0" w:name="_Toc445471967"/>
+      <w:bookmarkStart w:id="0" w:name="_Toc447187535"/>
       <w:r>
         <w:rPr>
           <w:b/>
@@ -2435,42 +2531,28 @@
           <w:sz w:val="24"/>
           <w:szCs w:val="24"/>
         </w:rPr>
-        <w:t>The player must avoid spherical objects t</w:t>
-      </w:r>
-      <w:r>
-        <w:rPr>
-          <w:sz w:val="24"/>
-          <w:szCs w:val="24"/>
-        </w:rPr>
-        <w:t>hat they encounter in the game to reach the top of the level.</w:t>
-      </w:r>
-      <w:r>
-        <w:rPr>
-          <w:sz w:val="24"/>
-          <w:szCs w:val="24"/>
-        </w:rPr>
-        <w:t xml:space="preserve"> The player can move side-to-side and jump over the spheres to avoid them.</w:t>
-      </w:r>
-      <w:r>
-        <w:rPr>
-          <w:sz w:val="24"/>
-          <w:szCs w:val="24"/>
-        </w:rPr>
-        <w:t xml:space="preserve"> The objective is to continue climbing up the hill and reach the top without losing all the player’s </w:t>
-      </w:r>
-      <w:r>
-        <w:rPr>
-          <w:sz w:val="24"/>
-          <w:szCs w:val="24"/>
-        </w:rPr>
-        <w:t>coins</w:t>
-      </w:r>
-      <w:r>
-        <w:rPr>
-          <w:sz w:val="24"/>
-          <w:szCs w:val="24"/>
-        </w:rPr>
-        <w:t>.</w:t>
+        <w:t xml:space="preserve">The player must avoid boulders that they encounter in the game. They must collect coins to increase their score and proceed to new levels. </w:t>
+      </w:r>
+      <w:r>
+        <w:rPr>
+          <w:sz w:val="24"/>
+          <w:szCs w:val="24"/>
+        </w:rPr>
+        <w:t xml:space="preserve">The player can move side-to-side and jump over the </w:t>
+      </w:r>
+      <w:r>
+        <w:rPr>
+          <w:sz w:val="24"/>
+          <w:szCs w:val="24"/>
+        </w:rPr>
+        <w:t>boulders</w:t>
+      </w:r>
+      <w:r>
+        <w:rPr>
+          <w:sz w:val="24"/>
+          <w:szCs w:val="24"/>
+        </w:rPr>
+        <w:t xml:space="preserve"> to avoid them.</w:t>
       </w:r>
       <w:r>
         <w:rPr>
@@ -2484,16 +2566,14 @@
           <w:sz w:val="24"/>
           <w:szCs w:val="24"/>
         </w:rPr>
-        <w:t>Lastly, the player can collect coins to ge</w:t>
-      </w:r>
-      <w:bookmarkStart w:id="1" w:name="_GoBack"/>
-      <w:bookmarkEnd w:id="1"/>
-      <w:r>
-        <w:rPr>
-          <w:sz w:val="24"/>
-          <w:szCs w:val="24"/>
-        </w:rPr>
-        <w:t>t a high score in the game.</w:t>
+        <w:t xml:space="preserve">The player can also collect special coins that will provide different power ups or changes to the game. </w:t>
+      </w:r>
+      <w:r>
+        <w:rPr>
+          <w:sz w:val="24"/>
+          <w:szCs w:val="24"/>
+        </w:rPr>
+        <w:t>Lastly, the player can collect coins to get a high score in the game.</w:t>
       </w:r>
     </w:p>
     <w:p>
@@ -2510,7 +2590,7 @@
           <w:szCs w:val="24"/>
         </w:rPr>
       </w:pPr>
-      <w:bookmarkStart w:id="2" w:name="_Toc445471968"/>
+      <w:bookmarkStart w:id="1" w:name="_Toc447187536"/>
       <w:r>
         <w:rPr>
           <w:b/>
@@ -2519,7 +2599,7 @@
         </w:rPr>
         <w:t>Game Play Mechanics</w:t>
       </w:r>
-      <w:bookmarkEnd w:id="2"/>
+      <w:bookmarkEnd w:id="1"/>
     </w:p>
     <w:p>
       <w:pPr>
@@ -2565,7 +2645,7 @@
           <w:szCs w:val="24"/>
         </w:rPr>
       </w:pPr>
-      <w:bookmarkStart w:id="3" w:name="_Toc445471969"/>
+      <w:bookmarkStart w:id="2" w:name="_Toc447187537"/>
       <w:r>
         <w:rPr>
           <w:b/>
@@ -2574,7 +2654,7 @@
         </w:rPr>
         <w:t>Camera</w:t>
       </w:r>
-      <w:bookmarkEnd w:id="3"/>
+      <w:bookmarkEnd w:id="2"/>
       <w:r>
         <w:rPr>
           <w:b/>
@@ -2599,6 +2679,7 @@
         </w:rPr>
         <w:t xml:space="preserve">A first person camera </w:t>
       </w:r>
+      <w:proofErr w:type="gramStart"/>
       <w:r>
         <w:rPr>
           <w:sz w:val="24"/>
@@ -2611,7 +2692,15 @@
           <w:sz w:val="24"/>
           <w:szCs w:val="24"/>
         </w:rPr>
-        <w:t>used,</w:t>
+        <w:t>used</w:t>
+      </w:r>
+      <w:proofErr w:type="gramEnd"/>
+      <w:r>
+        <w:rPr>
+          <w:sz w:val="24"/>
+          <w:szCs w:val="24"/>
+        </w:rPr>
+        <w:t>,</w:t>
       </w:r>
       <w:r>
         <w:rPr>
@@ -2635,7 +2724,7 @@
           <w:szCs w:val="24"/>
         </w:rPr>
       </w:pPr>
-      <w:bookmarkStart w:id="4" w:name="_Toc445471970"/>
+      <w:bookmarkStart w:id="3" w:name="_Toc447187538"/>
       <w:r>
         <w:rPr>
           <w:b/>
@@ -2644,7 +2733,7 @@
         </w:rPr>
         <w:t>Controls</w:t>
       </w:r>
-      <w:bookmarkEnd w:id="4"/>
+      <w:bookmarkEnd w:id="3"/>
     </w:p>
     <w:p>
       <w:pPr>
@@ -2659,7 +2748,35 @@
           <w:sz w:val="24"/>
           <w:szCs w:val="24"/>
         </w:rPr>
-        <w:t xml:space="preserve">The user will be able to use the left and right arrow keys to move the player left and right. </w:t>
+        <w:t xml:space="preserve">The user will be able to use the </w:t>
+      </w:r>
+      <w:r>
+        <w:rPr>
+          <w:sz w:val="24"/>
+          <w:szCs w:val="24"/>
+        </w:rPr>
+        <w:t xml:space="preserve">up, down, </w:t>
+      </w:r>
+      <w:r>
+        <w:rPr>
+          <w:sz w:val="24"/>
+          <w:szCs w:val="24"/>
+        </w:rPr>
+        <w:t>left and right arrow keys to move the player</w:t>
+      </w:r>
+      <w:r>
+        <w:rPr>
+          <w:sz w:val="24"/>
+          <w:szCs w:val="24"/>
+        </w:rPr>
+        <w:t xml:space="preserve"> forwards, backwards,</w:t>
+      </w:r>
+      <w:r>
+        <w:rPr>
+          <w:sz w:val="24"/>
+          <w:szCs w:val="24"/>
+        </w:rPr>
+        <w:t xml:space="preserve"> left and right. </w:t>
       </w:r>
       <w:r>
         <w:rPr>
@@ -2683,7 +2800,7 @@
           <w:szCs w:val="24"/>
         </w:rPr>
       </w:pPr>
-      <w:bookmarkStart w:id="5" w:name="_Toc445471971"/>
+      <w:bookmarkStart w:id="4" w:name="_Toc447187539"/>
       <w:r>
         <w:rPr>
           <w:b/>
@@ -2692,7 +2809,7 @@
         </w:rPr>
         <w:t>Menu and Screen Descriptions</w:t>
       </w:r>
-      <w:bookmarkEnd w:id="5"/>
+      <w:bookmarkEnd w:id="4"/>
     </w:p>
     <w:p>
       <w:pPr>
@@ -2722,18 +2839,17 @@
       </w:pPr>
       <w:r>
         <w:rPr>
-          <w:b/>
-          <w:sz w:val="24"/>
-          <w:szCs w:val="24"/>
-        </w:rPr>
-        <w:tab/>
-      </w:r>
-      <w:r>
-        <w:rPr>
-          <w:sz w:val="24"/>
-          <w:szCs w:val="24"/>
-        </w:rPr>
-        <w:t>The menu will allow the user to start the game.</w:t>
+          <w:sz w:val="24"/>
+          <w:szCs w:val="24"/>
+        </w:rPr>
+        <w:t>The menu will a</w:t>
+      </w:r>
+      <w:r>
+        <w:rPr>
+          <w:sz w:val="24"/>
+          <w:szCs w:val="24"/>
+        </w:rPr>
+        <w:t>llow the user to start the game, read through the instruction screens, or view previous high scores.</w:t>
       </w:r>
     </w:p>
     <w:p>
@@ -2751,26 +2867,130 @@
           <w:sz w:val="24"/>
           <w:szCs w:val="24"/>
         </w:rPr>
-        <w:t>Main Game:</w:t>
+        <w:t>Instructions:</w:t>
       </w:r>
     </w:p>
     <w:p>
       <w:pPr>
         <w:ind w:left="360"/>
         <w:rPr>
-          <w:b/>
-          <w:sz w:val="24"/>
-          <w:szCs w:val="24"/>
-        </w:rPr>
-      </w:pPr>
-      <w:r>
-        <w:rPr>
-          <w:sz w:val="24"/>
-          <w:szCs w:val="24"/>
-        </w:rPr>
-        <w:tab/>
+          <w:sz w:val="24"/>
+          <w:szCs w:val="24"/>
+        </w:rPr>
+      </w:pPr>
+      <w:r>
+        <w:rPr>
+          <w:sz w:val="24"/>
+          <w:szCs w:val="24"/>
+        </w:rPr>
+        <w:t>The instructions screen will allow the user to navigate the instruction pages with “Next” and “Back”, and will include a “Play” and “Menu” button for easy navigation for the user.</w:t>
+      </w:r>
+    </w:p>
+    <w:p>
+      <w:pPr>
+        <w:ind w:left="360"/>
+        <w:rPr>
+          <w:b/>
+          <w:sz w:val="24"/>
+          <w:szCs w:val="24"/>
+        </w:rPr>
+      </w:pPr>
+      <w:r>
+        <w:rPr>
+          <w:b/>
+          <w:sz w:val="24"/>
+          <w:szCs w:val="24"/>
+        </w:rPr>
+        <w:t>Play</w:t>
+      </w:r>
+      <w:r>
+        <w:rPr>
+          <w:b/>
+          <w:sz w:val="24"/>
+          <w:szCs w:val="24"/>
+        </w:rPr>
+        <w:t>:</w:t>
+      </w:r>
+    </w:p>
+    <w:p>
+      <w:pPr>
+        <w:ind w:left="360"/>
+        <w:rPr>
+          <w:sz w:val="24"/>
+          <w:szCs w:val="24"/>
+        </w:rPr>
+      </w:pPr>
+      <w:r>
+        <w:rPr>
+          <w:sz w:val="24"/>
+          <w:szCs w:val="24"/>
+        </w:rPr>
         <w:t>This option will play the main game</w:t>
       </w:r>
+      <w:r>
+        <w:rPr>
+          <w:sz w:val="24"/>
+          <w:szCs w:val="24"/>
+        </w:rPr>
+        <w:t>.</w:t>
+      </w:r>
+    </w:p>
+    <w:p>
+      <w:pPr>
+        <w:ind w:left="360"/>
+        <w:rPr>
+          <w:b/>
+          <w:sz w:val="24"/>
+          <w:szCs w:val="24"/>
+        </w:rPr>
+      </w:pPr>
+      <w:r>
+        <w:rPr>
+          <w:b/>
+          <w:sz w:val="24"/>
+          <w:szCs w:val="24"/>
+        </w:rPr>
+        <w:t>Game Over:</w:t>
+      </w:r>
+    </w:p>
+    <w:p>
+      <w:pPr>
+        <w:ind w:left="360"/>
+        <w:rPr>
+          <w:sz w:val="24"/>
+          <w:szCs w:val="24"/>
+        </w:rPr>
+      </w:pPr>
+      <w:r>
+        <w:rPr>
+          <w:sz w:val="24"/>
+          <w:szCs w:val="24"/>
+        </w:rPr>
+        <w:t xml:space="preserve">This will be the game over </w:t>
+      </w:r>
+      <w:r>
+        <w:rPr>
+          <w:sz w:val="24"/>
+          <w:szCs w:val="24"/>
+        </w:rPr>
+        <w:t>screen, which</w:t>
+      </w:r>
+      <w:r>
+        <w:rPr>
+          <w:sz w:val="24"/>
+          <w:szCs w:val="24"/>
+        </w:rPr>
+        <w:t xml:space="preserve"> will allow the player to go back to the main menu, or restart the game.</w:t>
+      </w:r>
+    </w:p>
+    <w:p>
+      <w:pPr>
+        <w:ind w:left="360"/>
+        <w:rPr>
+          <w:sz w:val="24"/>
+          <w:szCs w:val="24"/>
+        </w:rPr>
+      </w:pPr>
     </w:p>
     <w:p>
       <w:pPr>
@@ -2786,16 +3006,17 @@
           <w:szCs w:val="24"/>
         </w:rPr>
       </w:pPr>
-      <w:bookmarkStart w:id="6" w:name="_Toc445471972"/>
-      <w:r>
-        <w:rPr>
-          <w:b/>
-          <w:sz w:val="24"/>
-          <w:szCs w:val="24"/>
-        </w:rPr>
+      <w:bookmarkStart w:id="5" w:name="_Toc447187540"/>
+      <w:r>
+        <w:rPr>
+          <w:b/>
+          <w:sz w:val="24"/>
+          <w:szCs w:val="24"/>
+        </w:rPr>
+        <w:lastRenderedPageBreak/>
         <w:t>Game World</w:t>
       </w:r>
-      <w:bookmarkEnd w:id="6"/>
+      <w:bookmarkEnd w:id="5"/>
       <w:r>
         <w:rPr>
           <w:b/>
@@ -2819,42 +3040,14 @@
           <w:sz w:val="24"/>
           <w:szCs w:val="24"/>
         </w:rPr>
-        <w:t xml:space="preserve">The player is climbing up a spiral </w:t>
-      </w:r>
-      <w:r>
-        <w:rPr>
-          <w:sz w:val="24"/>
-          <w:szCs w:val="24"/>
-        </w:rPr>
-        <w:t>hill;</w:t>
-      </w:r>
-      <w:r>
-        <w:rPr>
-          <w:sz w:val="24"/>
-          <w:szCs w:val="24"/>
-        </w:rPr>
-        <w:t xml:space="preserve"> the spherical objects are rolling down the hill, which the player has to </w:t>
-      </w:r>
-      <w:r>
-        <w:rPr>
-          <w:sz w:val="24"/>
-          <w:szCs w:val="24"/>
-        </w:rPr>
-        <w:t xml:space="preserve">avoid </w:t>
-      </w:r>
-      <w:r>
-        <w:rPr>
-          <w:sz w:val="24"/>
-          <w:szCs w:val="24"/>
-        </w:rPr>
-        <w:t>in order to complete</w:t>
-      </w:r>
-      <w:r>
-        <w:rPr>
-          <w:sz w:val="24"/>
-          <w:szCs w:val="24"/>
-        </w:rPr>
-        <w:t xml:space="preserve"> the level. If we include additional levels, the difficulty will increase, but the spiral hill will likely remain the same.</w:t>
+        <w:t>The player is in a square arena; the boulders will move throughout the arena for the player to avoid. Coins will also spawn to provide score and game changes to the player. Additional levels will increase difficulty and bring different power ups or changes to the game play.</w:t>
+      </w:r>
+      <w:r>
+        <w:rPr>
+          <w:sz w:val="24"/>
+          <w:szCs w:val="24"/>
+        </w:rPr>
+        <w:t xml:space="preserve"> Collecting a certain number of coins will progress the player to the next levels.</w:t>
       </w:r>
     </w:p>
     <w:p>
@@ -2871,7 +3064,7 @@
           <w:szCs w:val="24"/>
         </w:rPr>
       </w:pPr>
-      <w:bookmarkStart w:id="7" w:name="_Toc445471973"/>
+      <w:bookmarkStart w:id="6" w:name="_Toc447187541"/>
       <w:r>
         <w:rPr>
           <w:b/>
@@ -2880,7 +3073,7 @@
         </w:rPr>
         <w:t>Levels</w:t>
       </w:r>
-      <w:bookmarkEnd w:id="7"/>
+      <w:bookmarkEnd w:id="6"/>
       <w:r>
         <w:rPr>
           <w:b/>
@@ -2903,26 +3096,38 @@
           <w:sz w:val="24"/>
           <w:szCs w:val="24"/>
         </w:rPr>
-        <w:t>If the game contains several levels, the difficulty and frequency of the obstacles should increase.</w:t>
-      </w:r>
-    </w:p>
-    <w:p>
-      <w:pPr>
-        <w:ind w:left="360"/>
-        <w:rPr>
-          <w:sz w:val="24"/>
-          <w:szCs w:val="24"/>
-        </w:rPr>
-      </w:pPr>
-    </w:p>
-    <w:p>
-      <w:pPr>
-        <w:ind w:left="360"/>
-        <w:rPr>
-          <w:sz w:val="24"/>
-          <w:szCs w:val="24"/>
-        </w:rPr>
-      </w:pPr>
+        <w:t xml:space="preserve">As mentioned above, each level </w:t>
+      </w:r>
+      <w:r>
+        <w:rPr>
+          <w:sz w:val="24"/>
+          <w:szCs w:val="24"/>
+        </w:rPr>
+        <w:t>will show different obstacles and power ups.</w:t>
+      </w:r>
+      <w:r>
+        <w:rPr>
+          <w:sz w:val="24"/>
+          <w:szCs w:val="24"/>
+        </w:rPr>
+        <w:t xml:space="preserve"> This </w:t>
+      </w:r>
+      <w:proofErr w:type="gramStart"/>
+      <w:r>
+        <w:rPr>
+          <w:sz w:val="24"/>
+          <w:szCs w:val="24"/>
+        </w:rPr>
+        <w:t>will be defined</w:t>
+      </w:r>
+      <w:proofErr w:type="gramEnd"/>
+      <w:r>
+        <w:rPr>
+          <w:sz w:val="24"/>
+          <w:szCs w:val="24"/>
+        </w:rPr>
+        <w:t xml:space="preserve"> later as part 2 and 3 of this project.</w:t>
+      </w:r>
     </w:p>
     <w:p>
       <w:pPr>
@@ -2938,47 +3143,31 @@
           <w:szCs w:val="24"/>
         </w:rPr>
       </w:pPr>
-      <w:bookmarkStart w:id="8" w:name="_Toc445471974"/>
-      <w:r>
-        <w:rPr>
-          <w:b/>
-          <w:sz w:val="24"/>
-          <w:szCs w:val="24"/>
-        </w:rPr>
-        <w:lastRenderedPageBreak/>
+      <w:bookmarkStart w:id="7" w:name="_Toc447187542"/>
+      <w:r>
+        <w:rPr>
+          <w:b/>
+          <w:sz w:val="24"/>
+          <w:szCs w:val="24"/>
+        </w:rPr>
         <w:t>Game Progression</w:t>
       </w:r>
-      <w:bookmarkEnd w:id="8"/>
+      <w:bookmarkEnd w:id="7"/>
     </w:p>
     <w:p>
       <w:pPr>
         <w:ind w:left="360"/>
         <w:rPr>
-          <w:i/>
-          <w:sz w:val="24"/>
-          <w:szCs w:val="24"/>
-        </w:rPr>
-      </w:pPr>
-      <w:r>
-        <w:rPr>
-          <w:sz w:val="24"/>
-          <w:szCs w:val="24"/>
-        </w:rPr>
-        <w:t xml:space="preserve">The player must reach the top of the hill </w:t>
-      </w:r>
-      <w:r>
-        <w:rPr>
-          <w:sz w:val="24"/>
-          <w:szCs w:val="24"/>
-        </w:rPr>
-        <w:t>to progress to different levels</w:t>
-      </w:r>
-      <w:r>
-        <w:rPr>
-          <w:sz w:val="24"/>
-          <w:szCs w:val="24"/>
-        </w:rPr>
-        <w:t>, they can also collect coins to attempt to beat the high score.</w:t>
+          <w:sz w:val="24"/>
+          <w:szCs w:val="24"/>
+        </w:rPr>
+      </w:pPr>
+      <w:r>
+        <w:rPr>
+          <w:sz w:val="24"/>
+          <w:szCs w:val="24"/>
+        </w:rPr>
+        <w:t>The player will collect a certain amount of coins to proceed to the next level. Level 1 is for coins &lt; 20, level 2 is for coins &gt; 20 but &lt; 40, and level three will be for any player that has more than 60 coins collected.</w:t>
       </w:r>
     </w:p>
     <w:p>
@@ -2995,7 +3184,7 @@
           <w:szCs w:val="24"/>
         </w:rPr>
       </w:pPr>
-      <w:bookmarkStart w:id="9" w:name="_Toc445471975"/>
+      <w:bookmarkStart w:id="8" w:name="_Toc447187543"/>
       <w:r>
         <w:rPr>
           <w:b/>
@@ -3004,7 +3193,7 @@
         </w:rPr>
         <w:t>Items</w:t>
       </w:r>
-      <w:bookmarkEnd w:id="9"/>
+      <w:bookmarkEnd w:id="8"/>
     </w:p>
     <w:p>
       <w:pPr>
@@ -3021,7 +3210,15 @@
           <w:sz w:val="24"/>
           <w:szCs w:val="24"/>
         </w:rPr>
-        <w:t>Spherical Object:</w:t>
+        <w:t>Boulder</w:t>
+      </w:r>
+      <w:r>
+        <w:rPr>
+          <w:b/>
+          <w:sz w:val="24"/>
+          <w:szCs w:val="24"/>
+        </w:rPr>
+        <w:t xml:space="preserve"> Object:</w:t>
       </w:r>
     </w:p>
     <w:p>
@@ -3034,39 +3231,10 @@
       </w:pPr>
       <w:r>
         <w:rPr>
-          <w:b/>
-          <w:sz w:val="24"/>
-          <w:szCs w:val="24"/>
-        </w:rPr>
-        <w:tab/>
-      </w:r>
-      <w:r>
-        <w:rPr>
-          <w:sz w:val="24"/>
-          <w:szCs w:val="24"/>
-        </w:rPr>
-        <w:t>This may take the form of a boulder, or sphere. If these objects collide wit</w:t>
-      </w:r>
-      <w:r>
-        <w:rPr>
-          <w:sz w:val="24"/>
-          <w:szCs w:val="24"/>
-        </w:rPr>
-        <w:t>h the player, the player will l</w:t>
-      </w:r>
-      <w:r>
-        <w:rPr>
-          <w:sz w:val="24"/>
-          <w:szCs w:val="24"/>
-        </w:rPr>
-        <w:t>ose coins.</w:t>
-      </w:r>
-      <w:r>
-        <w:rPr>
-          <w:sz w:val="24"/>
-          <w:szCs w:val="24"/>
-        </w:rPr>
-        <w:t xml:space="preserve"> </w:t>
+          <w:sz w:val="24"/>
+          <w:szCs w:val="24"/>
+        </w:rPr>
+        <w:t>This object is spherical in shape, and will roll around the arena area. If it collides with the player, it will make a sound, and decrease the player health for the period of contact.</w:t>
       </w:r>
     </w:p>
     <w:p>
@@ -3097,18 +3265,33 @@
       </w:pPr>
       <w:r>
         <w:rPr>
-          <w:b/>
-          <w:sz w:val="24"/>
-          <w:szCs w:val="24"/>
-        </w:rPr>
-        <w:tab/>
-      </w:r>
-      <w:r>
-        <w:rPr>
-          <w:sz w:val="24"/>
-          <w:szCs w:val="24"/>
-        </w:rPr>
-        <w:t>This item will add addition coins when the player collides with it.</w:t>
+          <w:sz w:val="24"/>
+          <w:szCs w:val="24"/>
+        </w:rPr>
+        <w:t xml:space="preserve">This item </w:t>
+      </w:r>
+      <w:r>
+        <w:rPr>
+          <w:sz w:val="24"/>
+          <w:szCs w:val="24"/>
+        </w:rPr>
+        <w:t xml:space="preserve">will increase the player score and will respawn when the player collides with it. Different colour coins will provide different power </w:t>
+      </w:r>
+      <w:proofErr w:type="gramStart"/>
+      <w:r>
+        <w:rPr>
+          <w:sz w:val="24"/>
+          <w:szCs w:val="24"/>
+        </w:rPr>
+        <w:t>ups</w:t>
+      </w:r>
+      <w:proofErr w:type="gramEnd"/>
+      <w:r>
+        <w:rPr>
+          <w:sz w:val="24"/>
+          <w:szCs w:val="24"/>
+        </w:rPr>
+        <w:t xml:space="preserve"> or game play changes.</w:t>
       </w:r>
     </w:p>
     <w:p>
@@ -3125,7 +3308,7 @@
           <w:szCs w:val="24"/>
         </w:rPr>
       </w:pPr>
-      <w:bookmarkStart w:id="10" w:name="_Toc445471976"/>
+      <w:bookmarkStart w:id="9" w:name="_Toc447187544"/>
       <w:r>
         <w:rPr>
           <w:b/>
@@ -3134,7 +3317,7 @@
         </w:rPr>
         <w:t>Scoring</w:t>
       </w:r>
-      <w:bookmarkEnd w:id="10"/>
+      <w:bookmarkEnd w:id="9"/>
     </w:p>
     <w:p>
       <w:pPr>
@@ -3149,14 +3332,30 @@
           <w:sz w:val="24"/>
           <w:szCs w:val="24"/>
         </w:rPr>
-        <w:t xml:space="preserve">The player score will be tracked by </w:t>
-      </w:r>
-      <w:r>
-        <w:rPr>
-          <w:sz w:val="24"/>
-          <w:szCs w:val="24"/>
-        </w:rPr>
-        <w:t>the net number of coins the player has lost or gained during game play.</w:t>
+        <w:t xml:space="preserve">The </w:t>
+      </w:r>
+      <w:proofErr w:type="gramStart"/>
+      <w:r>
+        <w:rPr>
+          <w:sz w:val="24"/>
+          <w:szCs w:val="24"/>
+        </w:rPr>
+        <w:t xml:space="preserve">player score will be tracked by </w:t>
+      </w:r>
+      <w:r>
+        <w:rPr>
+          <w:sz w:val="24"/>
+          <w:szCs w:val="24"/>
+        </w:rPr>
+        <w:t>the net number of coins the player has lost or gained during game play</w:t>
+      </w:r>
+      <w:proofErr w:type="gramEnd"/>
+      <w:r>
+        <w:rPr>
+          <w:sz w:val="24"/>
+          <w:szCs w:val="24"/>
+        </w:rPr>
+        <w:t>.</w:t>
       </w:r>
     </w:p>
     <w:p>
@@ -3173,7 +3372,7 @@
           <w:szCs w:val="24"/>
         </w:rPr>
       </w:pPr>
-      <w:bookmarkStart w:id="11" w:name="_Toc445471977"/>
+      <w:bookmarkStart w:id="10" w:name="_Toc447187545"/>
       <w:r>
         <w:rPr>
           <w:b/>
@@ -3182,7 +3381,7 @@
         </w:rPr>
         <w:t>Bonuses</w:t>
       </w:r>
-      <w:bookmarkEnd w:id="11"/>
+      <w:bookmarkEnd w:id="10"/>
     </w:p>
     <w:p>
       <w:pPr>
@@ -3197,47 +3396,7 @@
           <w:sz w:val="24"/>
           <w:szCs w:val="24"/>
         </w:rPr>
-        <w:t>Possible bonuses that may be added to this project:</w:t>
-      </w:r>
-    </w:p>
-    <w:p>
-      <w:pPr>
-        <w:pStyle w:val="ListParagraph"/>
-        <w:numPr>
-          <w:ilvl w:val="0"/>
-          <w:numId w:val="2"/>
-        </w:numPr>
-        <w:rPr>
-          <w:sz w:val="24"/>
-          <w:szCs w:val="24"/>
-        </w:rPr>
-      </w:pPr>
-      <w:r>
-        <w:rPr>
-          <w:sz w:val="24"/>
-          <w:szCs w:val="24"/>
-        </w:rPr>
-        <w:t>Soundtrack</w:t>
-      </w:r>
-    </w:p>
-    <w:p>
-      <w:pPr>
-        <w:pStyle w:val="ListParagraph"/>
-        <w:numPr>
-          <w:ilvl w:val="0"/>
-          <w:numId w:val="2"/>
-        </w:numPr>
-        <w:rPr>
-          <w:sz w:val="24"/>
-          <w:szCs w:val="24"/>
-        </w:rPr>
-      </w:pPr>
-      <w:r>
-        <w:rPr>
-          <w:sz w:val="24"/>
-          <w:szCs w:val="24"/>
-        </w:rPr>
-        <w:t>Textures</w:t>
+        <w:t>Bonuses have not yet been determined.</w:t>
       </w:r>
     </w:p>
     <w:p>
@@ -3254,7 +3413,7 @@
           <w:szCs w:val="24"/>
         </w:rPr>
       </w:pPr>
-      <w:bookmarkStart w:id="12" w:name="_Toc445471978"/>
+      <w:bookmarkStart w:id="11" w:name="_Toc447187546"/>
       <w:r>
         <w:rPr>
           <w:b/>
@@ -3263,7 +3422,7 @@
         </w:rPr>
         <w:t>Cheat Codes</w:t>
       </w:r>
-      <w:bookmarkEnd w:id="12"/>
+      <w:bookmarkEnd w:id="11"/>
     </w:p>
     <w:p>
       <w:pPr>
@@ -3278,7 +3437,23 @@
           <w:sz w:val="24"/>
           <w:szCs w:val="24"/>
         </w:rPr>
-        <w:t>Some cheats will be available from the console in the browser. This may be defined during the final stages of the project</w:t>
+        <w:t xml:space="preserve">Some cheats will be available from the console in the browser. This </w:t>
+      </w:r>
+      <w:proofErr w:type="gramStart"/>
+      <w:r>
+        <w:rPr>
+          <w:sz w:val="24"/>
+          <w:szCs w:val="24"/>
+        </w:rPr>
+        <w:t>may be defined</w:t>
+      </w:r>
+      <w:proofErr w:type="gramEnd"/>
+      <w:r>
+        <w:rPr>
+          <w:sz w:val="24"/>
+          <w:szCs w:val="24"/>
+        </w:rPr>
+        <w:t xml:space="preserve"> during the final stages of the project</w:t>
       </w:r>
       <w:r>
         <w:rPr>
@@ -3303,7 +3478,7 @@
           <w:szCs w:val="24"/>
         </w:rPr>
       </w:pPr>
-      <w:bookmarkStart w:id="13" w:name="_Toc445471979"/>
+      <w:bookmarkStart w:id="12" w:name="_Toc447187547"/>
       <w:r>
         <w:rPr>
           <w:b/>
@@ -3320,7 +3495,7 @@
         </w:rPr>
         <w:t>Index</w:t>
       </w:r>
-      <w:bookmarkEnd w:id="13"/>
+      <w:bookmarkEnd w:id="12"/>
     </w:p>
     <w:p>
       <w:pPr>
@@ -3339,6 +3514,7 @@
           <w:sz w:val="24"/>
           <w:szCs w:val="24"/>
         </w:rPr>
+        <w:lastRenderedPageBreak/>
         <w:t>Background Music (background.wav)</w:t>
       </w:r>
     </w:p>
@@ -3396,7 +3572,7 @@
           <w:szCs w:val="24"/>
         </w:rPr>
       </w:pPr>
-      <w:bookmarkStart w:id="14" w:name="_Toc445471980"/>
+      <w:bookmarkStart w:id="13" w:name="_Toc447187548"/>
       <w:r>
         <w:rPr>
           <w:b/>
@@ -3421,7 +3597,7 @@
         </w:rPr>
         <w:t>Index</w:t>
       </w:r>
-      <w:bookmarkEnd w:id="14"/>
+      <w:bookmarkEnd w:id="13"/>
     </w:p>
     <w:p>
       <w:pPr>
@@ -3524,7 +3700,7 @@
           <w:szCs w:val="24"/>
         </w:rPr>
       </w:pPr>
-      <w:bookmarkStart w:id="15" w:name="_Toc445471981"/>
+      <w:bookmarkStart w:id="14" w:name="_Toc447187549"/>
       <w:r>
         <w:rPr>
           <w:b/>
@@ -3533,7 +3709,7 @@
         </w:rPr>
         <w:t>Future Features</w:t>
       </w:r>
-      <w:bookmarkEnd w:id="15"/>
+      <w:bookmarkEnd w:id="14"/>
     </w:p>
     <w:p>
       <w:pPr>
@@ -3548,14 +3724,30 @@
           <w:sz w:val="24"/>
           <w:szCs w:val="24"/>
         </w:rPr>
-        <w:t>These will be updated once further progress has been made on the game.</w:t>
+        <w:t xml:space="preserve">These </w:t>
+      </w:r>
+      <w:proofErr w:type="gramStart"/>
+      <w:r>
+        <w:rPr>
+          <w:sz w:val="24"/>
+          <w:szCs w:val="24"/>
+        </w:rPr>
+        <w:t>will be updated</w:t>
+      </w:r>
+      <w:proofErr w:type="gramEnd"/>
+      <w:r>
+        <w:rPr>
+          <w:sz w:val="24"/>
+          <w:szCs w:val="24"/>
+        </w:rPr>
+        <w:t xml:space="preserve"> once further progress has been made on the game.</w:t>
       </w:r>
     </w:p>
     <w:sectPr>
-      <w:headerReference w:type="even" r:id="rId15"/>
-      <w:headerReference w:type="default" r:id="rId16"/>
-      <w:footerReference w:type="even" r:id="rId17"/>
-      <w:footerReference w:type="default" r:id="rId18"/>
+      <w:headerReference w:type="even" r:id="rId19"/>
+      <w:headerReference w:type="default" r:id="rId20"/>
+      <w:footerReference w:type="even" r:id="rId21"/>
+      <w:footerReference w:type="default" r:id="rId22"/>
       <w:pgSz w:w="12240" w:h="15840"/>
       <w:pgMar w:top="1440" w:right="1440" w:bottom="1440" w:left="1440" w:header="720" w:footer="720" w:gutter="0"/>
       <w:pgBorders w:offsetFrom="page">
@@ -3656,7 +3848,7 @@
         <w:rFonts w:asciiTheme="majorHAnsi" w:hAnsiTheme="majorHAnsi"/>
         <w:noProof/>
       </w:rPr>
-      <w:t>4</w:t>
+      <w:t>6</w:t>
     </w:r>
     <w:r>
       <w:rPr>
@@ -3718,7 +3910,7 @@
         <w:rFonts w:asciiTheme="majorHAnsi" w:hAnsiTheme="majorHAnsi"/>
         <w:noProof/>
       </w:rPr>
-      <w:t>3</w:t>
+      <w:t>7</w:t>
     </w:r>
     <w:r>
       <w:rPr>
@@ -3775,8 +3967,8 @@
       <w:tblLook w:val="04A0" w:firstRow="1" w:lastRow="0" w:firstColumn="1" w:lastColumn="0" w:noHBand="0" w:noVBand="1"/>
     </w:tblPr>
     <w:tblGrid>
-      <w:gridCol w:w="6713"/>
-      <w:gridCol w:w="2877"/>
+      <w:gridCol w:w="6552"/>
+      <w:gridCol w:w="2808"/>
     </w:tblGrid>
     <w:tr>
       <w:tc>
@@ -3867,7 +4059,7 @@
           <w:alias w:val="Date"/>
           <w:id w:val="77677290"/>
           <w:dataBinding w:prefixMappings="xmlns:ns0='http://schemas.microsoft.com/office/2006/coverPageProps'" w:xpath="/ns0:CoverPageProperties[1]/ns0:PublishDate[1]" w:storeItemID="{55AF091B-3C7A-41E3-B477-F2FDAA23CFDA}"/>
-          <w:date w:fullDate="2016-03-11T00:00:00Z">
+          <w:date w:fullDate="2016-03-31T00:00:00Z">
             <w:dateFormat w:val="MMMM d, yyyy"/>
             <w:lid w:val="en-US"/>
             <w:storeMappedDataAs w:val="dateTime"/>
@@ -3897,7 +4089,14 @@
                   <w:color w:val="FFFFFF" w:themeColor="background1"/>
                   <w:lang w:val="en-US"/>
                 </w:rPr>
-                <w:t>March 11, 2016</w:t>
+                <w:t>March 3</w:t>
+              </w:r>
+              <w:r>
+                <w:rPr>
+                  <w:color w:val="FFFFFF" w:themeColor="background1"/>
+                  <w:lang w:val="en-US"/>
+                </w:rPr>
+                <w:t>1, 2016</w:t>
               </w:r>
             </w:p>
           </w:tc>
@@ -3927,8 +4126,8 @@
       <w:tblLook w:val="04A0" w:firstRow="1" w:lastRow="0" w:firstColumn="1" w:lastColumn="0" w:noHBand="0" w:noVBand="1"/>
     </w:tblPr>
     <w:tblGrid>
-      <w:gridCol w:w="2877"/>
-      <w:gridCol w:w="6713"/>
+      <w:gridCol w:w="2808"/>
+      <w:gridCol w:w="6552"/>
     </w:tblGrid>
     <w:tr>
       <w:sdt>
@@ -3939,7 +4138,7 @@
           <w:alias w:val="Date"/>
           <w:id w:val="77625188"/>
           <w:dataBinding w:prefixMappings="xmlns:ns0='http://schemas.microsoft.com/office/2006/coverPageProps'" w:xpath="/ns0:CoverPageProperties[1]/ns0:PublishDate[1]" w:storeItemID="{55AF091B-3C7A-41E3-B477-F2FDAA23CFDA}"/>
-          <w:date w:fullDate="2016-03-11T00:00:00Z">
+          <w:date w:fullDate="2016-03-31T00:00:00Z">
             <w:dateFormat w:val="MMMM d, yyyy"/>
             <w:lid w:val="en-US"/>
             <w:storeMappedDataAs w:val="dateTime"/>
@@ -3972,21 +4171,7 @@
                   <w:color w:val="FFFFFF" w:themeColor="background1"/>
                   <w:lang w:val="en-US"/>
                 </w:rPr>
-                <w:t>March</w:t>
-              </w:r>
-              <w:r>
-                <w:rPr>
-                  <w:color w:val="FFFFFF" w:themeColor="background1"/>
-                  <w:lang w:val="en-US"/>
-                </w:rPr>
-                <w:t xml:space="preserve"> 1</w:t>
-              </w:r>
-              <w:r>
-                <w:rPr>
-                  <w:color w:val="FFFFFF" w:themeColor="background1"/>
-                  <w:lang w:val="en-US"/>
-                </w:rPr>
-                <w:t>1, 2016</w:t>
+                <w:t>March 31, 2016</w:t>
               </w:r>
             </w:p>
           </w:tc>
@@ -4702,7 +4887,6 @@
   <w:style w:type="character" w:default="1" w:styleId="DefaultParagraphFont">
     <w:name w:val="Default Paragraph Font"/>
     <w:uiPriority w:val="1"/>
-    <w:semiHidden/>
     <w:unhideWhenUsed/>
   </w:style>
   <w:style w:type="table" w:default="1" w:styleId="TableNormal">
@@ -4922,561 +5106,6 @@
     </w:rPr>
   </w:style>
 </w:styles>
-</file>
-
-<file path=word/glossary/document.xml><?xml version="1.0" encoding="utf-8"?>
-<w:glossaryDocument xmlns:wpc="http://schemas.microsoft.com/office/word/2010/wordprocessingCanvas" xmlns:mc="http://schemas.openxmlformats.org/markup-compatibility/2006" xmlns:o="urn:schemas-microsoft-com:office:office" xmlns:r="http://schemas.openxmlformats.org/officeDocument/2006/relationships" xmlns:m="http://schemas.openxmlformats.org/officeDocument/2006/math" xmlns:v="urn:schemas-microsoft-com:vml" xmlns:wp14="http://schemas.microsoft.com/office/word/2010/wordprocessingDrawing" xmlns:wp="http://schemas.openxmlformats.org/drawingml/2006/wordprocessingDrawing" xmlns:w10="urn:schemas-microsoft-com:office:word" xmlns:w="http://schemas.openxmlformats.org/wordprocessingml/2006/main" xmlns:w14="http://schemas.microsoft.com/office/word/2010/wordml" xmlns:w15="http://schemas.microsoft.com/office/word/2012/wordml" xmlns:wpg="http://schemas.microsoft.com/office/word/2010/wordprocessingGroup" xmlns:wpi="http://schemas.microsoft.com/office/word/2010/wordprocessingInk" xmlns:wne="http://schemas.microsoft.com/office/word/2006/wordml" xmlns:wps="http://schemas.microsoft.com/office/word/2010/wordprocessingShape" mc:Ignorable="w14 w15 wp14"/>
-</file>
-
-<file path=word/glossary/fontTable.xml><?xml version="1.0" encoding="utf-8"?>
-<w:fonts xmlns:mc="http://schemas.openxmlformats.org/markup-compatibility/2006" xmlns:r="http://schemas.openxmlformats.org/officeDocument/2006/relationships" xmlns:w="http://schemas.openxmlformats.org/wordprocessingml/2006/main" xmlns:w14="http://schemas.microsoft.com/office/word/2010/wordml" xmlns:w15="http://schemas.microsoft.com/office/word/2012/wordml" mc:Ignorable="w14 w15">
-  <w:font w:name="Times New Roman">
-    <w:panose1 w:val="02020603050405020304"/>
-    <w:charset w:val="00"/>
-    <w:family w:val="roman"/>
-    <w:pitch w:val="variable"/>
-    <w:sig w:usb0="E0002AFF" w:usb1="C0007841" w:usb2="00000009" w:usb3="00000000" w:csb0="000001FF" w:csb1="00000000"/>
-  </w:font>
-  <w:font w:name="Symbol">
-    <w:panose1 w:val="05050102010706020507"/>
-    <w:charset w:val="02"/>
-    <w:family w:val="roman"/>
-    <w:pitch w:val="variable"/>
-    <w:sig w:usb0="00000000" w:usb1="10000000" w:usb2="00000000" w:usb3="00000000" w:csb0="80000000" w:csb1="00000000"/>
-  </w:font>
-  <w:font w:name="Courier New">
-    <w:panose1 w:val="02070309020205020404"/>
-    <w:charset w:val="00"/>
-    <w:family w:val="modern"/>
-    <w:pitch w:val="fixed"/>
-    <w:sig w:usb0="E0002AFF" w:usb1="C0007843" w:usb2="00000009" w:usb3="00000000" w:csb0="000001FF" w:csb1="00000000"/>
-  </w:font>
-  <w:font w:name="Wingdings">
-    <w:panose1 w:val="05000000000000000000"/>
-    <w:charset w:val="02"/>
-    <w:family w:val="auto"/>
-    <w:pitch w:val="variable"/>
-    <w:sig w:usb0="00000000" w:usb1="10000000" w:usb2="00000000" w:usb3="00000000" w:csb0="80000000" w:csb1="00000000"/>
-  </w:font>
-  <w:font w:name="Calibri">
-    <w:panose1 w:val="020F0502020204030204"/>
-    <w:charset w:val="00"/>
-    <w:family w:val="swiss"/>
-    <w:pitch w:val="variable"/>
-    <w:sig w:usb0="E00002FF" w:usb1="4000ACFF" w:usb2="00000001" w:usb3="00000000" w:csb0="0000019F" w:csb1="00000000"/>
-  </w:font>
-  <w:font w:name="PMingLiU">
-    <w:altName w:val="新細明體"/>
-    <w:panose1 w:val="02020500000000000000"/>
-    <w:charset w:val="88"/>
-    <w:family w:val="roman"/>
-    <w:pitch w:val="variable"/>
-    <w:sig w:usb0="A00002FF" w:usb1="28CFFCFA" w:usb2="00000016" w:usb3="00000000" w:csb0="00100001" w:csb1="00000000"/>
-  </w:font>
-  <w:font w:name="Cambria">
-    <w:panose1 w:val="02040503050406030204"/>
-    <w:charset w:val="00"/>
-    <w:family w:val="roman"/>
-    <w:pitch w:val="variable"/>
-    <w:sig w:usb0="E00002FF" w:usb1="400004FF" w:usb2="00000000" w:usb3="00000000" w:csb0="0000019F" w:csb1="00000000"/>
-  </w:font>
-  <w:font w:name="Tahoma">
-    <w:panose1 w:val="020B0604030504040204"/>
-    <w:charset w:val="00"/>
-    <w:family w:val="swiss"/>
-    <w:pitch w:val="variable"/>
-    <w:sig w:usb0="E1002EFF" w:usb1="C000605B" w:usb2="00000029" w:usb3="00000000" w:csb0="000101FF" w:csb1="00000000"/>
-  </w:font>
-  <w:font w:name="Calibri Light">
-    <w:panose1 w:val="020F0302020204030204"/>
-    <w:charset w:val="00"/>
-    <w:family w:val="swiss"/>
-    <w:pitch w:val="variable"/>
-    <w:sig w:usb0="A00002EF" w:usb1="4000207B" w:usb2="00000000" w:usb3="00000000" w:csb0="0000019F" w:csb1="00000000"/>
-  </w:font>
-</w:fonts>
-</file>
-
-<file path=word/glossary/settings.xml><?xml version="1.0" encoding="utf-8"?>
-<w:settings xmlns:mc="http://schemas.openxmlformats.org/markup-compatibility/2006" xmlns:o="urn:schemas-microsoft-com:office:office" xmlns:r="http://schemas.openxmlformats.org/officeDocument/2006/relationships" xmlns:m="http://schemas.openxmlformats.org/officeDocument/2006/math" xmlns:v="urn:schemas-microsoft-com:vml" xmlns:w10="urn:schemas-microsoft-com:office:word" xmlns:w="http://schemas.openxmlformats.org/wordprocessingml/2006/main" xmlns:w14="http://schemas.microsoft.com/office/word/2010/wordml" xmlns:w15="http://schemas.microsoft.com/office/word/2012/wordml" xmlns:sl="http://schemas.openxmlformats.org/schemaLibrary/2006/main" mc:Ignorable="w14 w15">
-  <w:view w:val="normal"/>
-  <w:defaultTabStop w:val="720"/>
-  <w:characterSpacingControl w:val="doNotCompress"/>
-  <w:compat>
-    <w:useFELayout/>
-    <w:compatSetting w:name="compatibilityMode" w:uri="http://schemas.microsoft.com/office/word" w:val="15"/>
-    <w:compatSetting w:name="overrideTableStyleFontSizeAndJustification" w:uri="http://schemas.microsoft.com/office/word" w:val="1"/>
-    <w:compatSetting w:name="enableOpenTypeFeatures" w:uri="http://schemas.microsoft.com/office/word" w:val="1"/>
-    <w:compatSetting w:name="doNotFlipMirrorIndents" w:uri="http://schemas.microsoft.com/office/word" w:val="1"/>
-    <w:compatSetting w:name="differentiateMultirowTableHeaders" w:uri="http://schemas.microsoft.com/office/word" w:val="1"/>
-  </w:compat>
-  <w:rsids>
-    <w:rsidRoot w:val="00DF7316"/>
-    <w:rsid w:val="00DF7316"/>
-    <w:rsid w:val="00EC43D0"/>
-  </w:rsids>
-  <m:mathPr>
-    <m:mathFont m:val="Cambria Math"/>
-    <m:brkBin m:val="before"/>
-    <m:brkBinSub m:val="--"/>
-    <m:smallFrac m:val="0"/>
-    <m:dispDef/>
-    <m:lMargin m:val="0"/>
-    <m:rMargin m:val="0"/>
-    <m:defJc m:val="centerGroup"/>
-    <m:wrapIndent m:val="1440"/>
-    <m:intLim m:val="subSup"/>
-    <m:naryLim m:val="undOvr"/>
-  </m:mathPr>
-  <w:themeFontLang w:val="en-CA"/>
-  <w:clrSchemeMapping w:bg1="light1" w:t1="dark1" w:bg2="light2" w:t2="dark2" w:accent1="accent1" w:accent2="accent2" w:accent3="accent3" w:accent4="accent4" w:accent5="accent5" w:accent6="accent6" w:hyperlink="hyperlink" w:followedHyperlink="followedHyperlink"/>
-  <w:decimalSymbol w:val="."/>
-  <w:listSeparator w:val=","/>
-  <w15:chartTrackingRefBased/>
-</w:settings>
-</file>
-
-<file path=word/glossary/styles.xml><?xml version="1.0" encoding="utf-8"?>
-<w:styles xmlns:mc="http://schemas.openxmlformats.org/markup-compatibility/2006" xmlns:r="http://schemas.openxmlformats.org/officeDocument/2006/relationships" xmlns:w="http://schemas.openxmlformats.org/wordprocessingml/2006/main" xmlns:w14="http://schemas.microsoft.com/office/word/2010/wordml" xmlns:w15="http://schemas.microsoft.com/office/word/2012/wordml" mc:Ignorable="w14 w15">
-  <w:docDefaults>
-    <w:rPrDefault>
-      <w:rPr>
-        <w:rFonts w:asciiTheme="minorHAnsi" w:eastAsiaTheme="minorEastAsia" w:hAnsiTheme="minorHAnsi" w:cstheme="minorBidi"/>
-        <w:sz w:val="22"/>
-        <w:szCs w:val="22"/>
-        <w:lang w:val="en-CA" w:eastAsia="en-CA" w:bidi="ar-SA"/>
-      </w:rPr>
-    </w:rPrDefault>
-    <w:pPrDefault>
-      <w:pPr>
-        <w:spacing w:after="160" w:line="259" w:lineRule="auto"/>
-      </w:pPr>
-    </w:pPrDefault>
-  </w:docDefaults>
-  <w:latentStyles w:defLockedState="0" w:defUIPriority="99" w:defSemiHidden="0" w:defUnhideWhenUsed="0" w:defQFormat="0" w:count="371">
-    <w:lsdException w:name="Normal" w:uiPriority="0" w:qFormat="1"/>
-    <w:lsdException w:name="heading 1" w:uiPriority="9" w:qFormat="1"/>
-    <w:lsdException w:name="heading 2" w:semiHidden="1" w:uiPriority="9" w:unhideWhenUsed="1" w:qFormat="1"/>
-    <w:lsdException w:name="heading 3" w:semiHidden="1" w:uiPriority="9" w:unhideWhenUsed="1" w:qFormat="1"/>
-    <w:lsdException w:name="heading 4" w:semiHidden="1" w:uiPriority="9" w:unhideWhenUsed="1" w:qFormat="1"/>
-    <w:lsdException w:name="heading 5" w:semiHidden="1" w:uiPriority="9" w:unhideWhenUsed="1" w:qFormat="1"/>
-    <w:lsdException w:name="heading 6" w:semiHidden="1" w:uiPriority="9" w:unhideWhenUsed="1" w:qFormat="1"/>
-    <w:lsdException w:name="heading 7" w:semiHidden="1" w:uiPriority="9" w:unhideWhenUsed="1" w:qFormat="1"/>
-    <w:lsdException w:name="heading 8" w:semiHidden="1" w:uiPriority="9" w:unhideWhenUsed="1" w:qFormat="1"/>
-    <w:lsdException w:name="heading 9" w:semiHidden="1" w:uiPriority="9" w:unhideWhenUsed="1" w:qFormat="1"/>
-    <w:lsdException w:name="index 1" w:semiHidden="1" w:unhideWhenUsed="1"/>
-    <w:lsdException w:name="index 2" w:semiHidden="1" w:unhideWhenUsed="1"/>
-    <w:lsdException w:name="index 3" w:semiHidden="1" w:unhideWhenUsed="1"/>
-    <w:lsdException w:name="index 4" w:semiHidden="1" w:unhideWhenUsed="1"/>
-    <w:lsdException w:name="index 5" w:semiHidden="1" w:unhideWhenUsed="1"/>
-    <w:lsdException w:name="index 6" w:semiHidden="1" w:unhideWhenUsed="1"/>
-    <w:lsdException w:name="index 7" w:semiHidden="1" w:unhideWhenUsed="1"/>
-    <w:lsdException w:name="index 8" w:semiHidden="1" w:unhideWhenUsed="1"/>
-    <w:lsdException w:name="index 9" w:semiHidden="1" w:unhideWhenUsed="1"/>
-    <w:lsdException w:name="toc 1" w:semiHidden="1" w:uiPriority="39" w:unhideWhenUsed="1"/>
-    <w:lsdException w:name="toc 2" w:semiHidden="1" w:uiPriority="39" w:unhideWhenUsed="1"/>
-    <w:lsdException w:name="toc 3" w:semiHidden="1" w:uiPriority="39" w:unhideWhenUsed="1"/>
-    <w:lsdException w:name="toc 4" w:semiHidden="1" w:uiPriority="39" w:unhideWhenUsed="1"/>
-    <w:lsdException w:name="toc 5" w:semiHidden="1" w:uiPriority="39" w:unhideWhenUsed="1"/>
-    <w:lsdException w:name="toc 6" w:semiHidden="1" w:uiPriority="39" w:unhideWhenUsed="1"/>
-    <w:lsdException w:name="toc 7" w:semiHidden="1" w:uiPriority="39" w:unhideWhenUsed="1"/>
-    <w:lsdException w:name="toc 8" w:semiHidden="1" w:uiPriority="39" w:unhideWhenUsed="1"/>
-    <w:lsdException w:name="toc 9" w:semiHidden="1" w:uiPriority="39" w:unhideWhenUsed="1"/>
-    <w:lsdException w:name="Normal Indent" w:semiHidden="1" w:unhideWhenUsed="1"/>
-    <w:lsdException w:name="footnote text" w:semiHidden="1" w:unhideWhenUsed="1"/>
-    <w:lsdException w:name="annotation text" w:semiHidden="1" w:unhideWhenUsed="1"/>
-    <w:lsdException w:name="header" w:semiHidden="1" w:unhideWhenUsed="1"/>
-    <w:lsdException w:name="footer" w:semiHidden="1" w:unhideWhenUsed="1"/>
-    <w:lsdException w:name="index heading" w:semiHidden="1" w:unhideWhenUsed="1"/>
-    <w:lsdException w:name="caption" w:semiHidden="1" w:uiPriority="35" w:unhideWhenUsed="1" w:qFormat="1"/>
-    <w:lsdException w:name="table of figures" w:semiHidden="1" w:unhideWhenUsed="1"/>
-    <w:lsdException w:name="envelope address" w:semiHidden="1" w:unhideWhenUsed="1"/>
-    <w:lsdException w:name="envelope return" w:semiHidden="1" w:unhideWhenUsed="1"/>
-    <w:lsdException w:name="footnote reference" w:semiHidden="1" w:unhideWhenUsed="1"/>
-    <w:lsdException w:name="annotation reference" w:semiHidden="1" w:unhideWhenUsed="1"/>
-    <w:lsdException w:name="line number" w:semiHidden="1" w:unhideWhenUsed="1"/>
-    <w:lsdException w:name="page number" w:semiHidden="1" w:unhideWhenUsed="1"/>
-    <w:lsdException w:name="endnote reference" w:semiHidden="1" w:unhideWhenUsed="1"/>
-    <w:lsdException w:name="endnote text" w:semiHidden="1" w:unhideWhenUsed="1"/>
-    <w:lsdException w:name="table of authorities" w:semiHidden="1" w:unhideWhenUsed="1"/>
-    <w:lsdException w:name="macro" w:semiHidden="1" w:unhideWhenUsed="1"/>
-    <w:lsdException w:name="toa heading" w:semiHidden="1" w:unhideWhenUsed="1"/>
-    <w:lsdException w:name="List" w:semiHidden="1" w:unhideWhenUsed="1"/>
-    <w:lsdException w:name="List Bullet" w:semiHidden="1" w:unhideWhenUsed="1"/>
-    <w:lsdException w:name="List Number" w:semiHidden="1" w:unhideWhenUsed="1"/>
-    <w:lsdException w:name="List 2" w:semiHidden="1" w:unhideWhenUsed="1"/>
-    <w:lsdException w:name="List 3" w:semiHidden="1" w:unhideWhenUsed="1"/>
-    <w:lsdException w:name="List 4" w:semiHidden="1" w:unhideWhenUsed="1"/>
-    <w:lsdException w:name="List 5" w:semiHidden="1" w:unhideWhenUsed="1"/>
-    <w:lsdException w:name="List Bullet 2" w:semiHidden="1" w:unhideWhenUsed="1"/>
-    <w:lsdException w:name="List Bullet 3" w:semiHidden="1" w:unhideWhenUsed="1"/>
-    <w:lsdException w:name="List Bullet 4" w:semiHidden="1" w:unhideWhenUsed="1"/>
-    <w:lsdException w:name="List Bullet 5" w:semiHidden="1" w:unhideWhenUsed="1"/>
-    <w:lsdException w:name="List Number 2" w:semiHidden="1" w:unhideWhenUsed="1"/>
-    <w:lsdException w:name="List Number 3" w:semiHidden="1" w:unhideWhenUsed="1"/>
-    <w:lsdException w:name="List Number 4" w:semiHidden="1" w:unhideWhenUsed="1"/>
-    <w:lsdException w:name="List Number 5" w:semiHidden="1" w:unhideWhenUsed="1"/>
-    <w:lsdException w:name="Title" w:uiPriority="10" w:qFormat="1"/>
-    <w:lsdException w:name="Closing" w:semiHidden="1" w:unhideWhenUsed="1"/>
-    <w:lsdException w:name="Signature" w:semiHidden="1" w:unhideWhenUsed="1"/>
-    <w:lsdException w:name="Default Paragraph Font" w:semiHidden="1" w:uiPriority="1" w:unhideWhenUsed="1"/>
-    <w:lsdException w:name="Body Text" w:semiHidden="1" w:unhideWhenUsed="1"/>
-    <w:lsdException w:name="Body Text Indent" w:semiHidden="1" w:unhideWhenUsed="1"/>
-    <w:lsdException w:name="List Continue" w:semiHidden="1" w:unhideWhenUsed="1"/>
-    <w:lsdException w:name="List Continue 2" w:semiHidden="1" w:unhideWhenUsed="1"/>
-    <w:lsdException w:name="List Continue 3" w:semiHidden="1" w:unhideWhenUsed="1"/>
-    <w:lsdException w:name="List Continue 4" w:semiHidden="1" w:unhideWhenUsed="1"/>
-    <w:lsdException w:name="List Continue 5" w:semiHidden="1" w:unhideWhenUsed="1"/>
-    <w:lsdException w:name="Message Header" w:semiHidden="1" w:unhideWhenUsed="1"/>
-    <w:lsdException w:name="Subtitle" w:uiPriority="11" w:qFormat="1"/>
-    <w:lsdException w:name="Salutation" w:semiHidden="1" w:unhideWhenUsed="1"/>
-    <w:lsdException w:name="Date" w:semiHidden="1" w:unhideWhenUsed="1"/>
-    <w:lsdException w:name="Body Text First Indent" w:semiHidden="1" w:unhideWhenUsed="1"/>
-    <w:lsdException w:name="Body Text First Indent 2" w:semiHidden="1" w:unhideWhenUsed="1"/>
-    <w:lsdException w:name="Note Heading" w:semiHidden="1" w:unhideWhenUsed="1"/>
-    <w:lsdException w:name="Body Text 2" w:semiHidden="1" w:unhideWhenUsed="1"/>
-    <w:lsdException w:name="Body Text 3" w:semiHidden="1" w:unhideWhenUsed="1"/>
-    <w:lsdException w:name="Body Text Indent 2" w:semiHidden="1" w:unhideWhenUsed="1"/>
-    <w:lsdException w:name="Body Text Indent 3" w:semiHidden="1" w:unhideWhenUsed="1"/>
-    <w:lsdException w:name="Block Text" w:semiHidden="1" w:unhideWhenUsed="1"/>
-    <w:lsdException w:name="Hyperlink" w:semiHidden="1" w:unhideWhenUsed="1"/>
-    <w:lsdException w:name="FollowedHyperlink" w:semiHidden="1" w:unhideWhenUsed="1"/>
-    <w:lsdException w:name="Strong" w:uiPriority="22" w:qFormat="1"/>
-    <w:lsdException w:name="Emphasis" w:uiPriority="20" w:qFormat="1"/>
-    <w:lsdException w:name="Document Map" w:semiHidden="1" w:unhideWhenUsed="1"/>
-    <w:lsdException w:name="Plain Text" w:semiHidden="1" w:unhideWhenUsed="1"/>
-    <w:lsdException w:name="E-mail Signature" w:semiHidden="1" w:unhideWhenUsed="1"/>
-    <w:lsdException w:name="HTML Top of Form" w:semiHidden="1" w:unhideWhenUsed="1"/>
-    <w:lsdException w:name="HTML Bottom of Form" w:semiHidden="1" w:unhideWhenUsed="1"/>
-    <w:lsdException w:name="Normal (Web)" w:semiHidden="1" w:unhideWhenUsed="1"/>
-    <w:lsdException w:name="HTML Acronym" w:semiHidden="1" w:unhideWhenUsed="1"/>
-    <w:lsdException w:name="HTML Address" w:semiHidden="1" w:unhideWhenUsed="1"/>
-    <w:lsdException w:name="HTML Cite" w:semiHidden="1" w:unhideWhenUsed="1"/>
-    <w:lsdException w:name="HTML Code" w:semiHidden="1" w:unhideWhenUsed="1"/>
-    <w:lsdException w:name="HTML Definition" w:semiHidden="1" w:unhideWhenUsed="1"/>
-    <w:lsdException w:name="HTML Keyboard" w:semiHidden="1" w:unhideWhenUsed="1"/>
-    <w:lsdException w:name="HTML Preformatted" w:semiHidden="1" w:unhideWhenUsed="1"/>
-    <w:lsdException w:name="HTML Sample" w:semiHidden="1" w:unhideWhenUsed="1"/>
-    <w:lsdException w:name="HTML Typewriter" w:semiHidden="1" w:unhideWhenUsed="1"/>
-    <w:lsdException w:name="HTML Variable" w:semiHidden="1" w:unhideWhenUsed="1"/>
-    <w:lsdException w:name="Normal Table" w:semiHidden="1" w:unhideWhenUsed="1"/>
-    <w:lsdException w:name="annotation subject" w:semiHidden="1" w:unhideWhenUsed="1"/>
-    <w:lsdException w:name="No List" w:semiHidden="1" w:unhideWhenUsed="1"/>
-    <w:lsdException w:name="Outline List 1" w:semiHidden="1" w:unhideWhenUsed="1"/>
-    <w:lsdException w:name="Outline List 2" w:semiHidden="1" w:unhideWhenUsed="1"/>
-    <w:lsdException w:name="Outline List 3" w:semiHidden="1" w:unhideWhenUsed="1"/>
-    <w:lsdException w:name="Table Simple 1" w:semiHidden="1" w:unhideWhenUsed="1"/>
-    <w:lsdException w:name="Table Simple 2" w:semiHidden="1" w:unhideWhenUsed="1"/>
-    <w:lsdException w:name="Table Simple 3" w:semiHidden="1" w:unhideWhenUsed="1"/>
-    <w:lsdException w:name="Table Classic 1" w:semiHidden="1" w:unhideWhenUsed="1"/>
-    <w:lsdException w:name="Table Classic 2" w:semiHidden="1" w:unhideWhenUsed="1"/>
-    <w:lsdException w:name="Table Classic 3" w:semiHidden="1" w:unhideWhenUsed="1"/>
-    <w:lsdException w:name="Table Classic 4" w:semiHidden="1" w:unhideWhenUsed="1"/>
-    <w:lsdException w:name="Table Colorful 1" w:semiHidden="1" w:unhideWhenUsed="1"/>
-    <w:lsdException w:name="Table Colorful 2" w:semiHidden="1" w:unhideWhenUsed="1"/>
-    <w:lsdException w:name="Table Colorful 3" w:semiHidden="1" w:unhideWhenUsed="1"/>
-    <w:lsdException w:name="Table Columns 1" w:semiHidden="1" w:unhideWhenUsed="1"/>
-    <w:lsdException w:name="Table Columns 2" w:semiHidden="1" w:unhideWhenUsed="1"/>
-    <w:lsdException w:name="Table Columns 3" w:semiHidden="1" w:unhideWhenUsed="1"/>
-    <w:lsdException w:name="Table Columns 4" w:semiHidden="1" w:unhideWhenUsed="1"/>
-    <w:lsdException w:name="Table Columns 5" w:semiHidden="1" w:unhideWhenUsed="1"/>
-    <w:lsdException w:name="Table Grid 1" w:semiHidden="1" w:unhideWhenUsed="1"/>
-    <w:lsdException w:name="Table Grid 2" w:semiHidden="1" w:unhideWhenUsed="1"/>
-    <w:lsdException w:name="Table Grid 3" w:semiHidden="1" w:unhideWhenUsed="1"/>
-    <w:lsdException w:name="Table Grid 4" w:semiHidden="1" w:unhideWhenUsed="1"/>
-    <w:lsdException w:name="Table Grid 5" w:semiHidden="1" w:unhideWhenUsed="1"/>
-    <w:lsdException w:name="Table Grid 6" w:semiHidden="1" w:unhideWhenUsed="1"/>
-    <w:lsdException w:name="Table Grid 7" w:semiHidden="1" w:unhideWhenUsed="1"/>
-    <w:lsdException w:name="Table Grid 8" w:semiHidden="1" w:unhideWhenUsed="1"/>
-    <w:lsdException w:name="Table List 1" w:semiHidden="1" w:unhideWhenUsed="1"/>
-    <w:lsdException w:name="Table List 2" w:semiHidden="1" w:unhideWhenUsed="1"/>
-    <w:lsdException w:name="Table List 3" w:semiHidden="1" w:unhideWhenUsed="1"/>
-    <w:lsdException w:name="Table List 4" w:semiHidden="1" w:unhideWhenUsed="1"/>
-    <w:lsdException w:name="Table List 5" w:semiHidden="1" w:unhideWhenUsed="1"/>
-    <w:lsdException w:name="Table List 6" w:semiHidden="1" w:unhideWhenUsed="1"/>
-    <w:lsdException w:name="Table List 7" w:semiHidden="1" w:unhideWhenUsed="1"/>
-    <w:lsdException w:name="Table List 8" w:semiHidden="1" w:unhideWhenUsed="1"/>
-    <w:lsdException w:name="Table 3D effects 1" w:semiHidden="1" w:unhideWhenUsed="1"/>
-    <w:lsdException w:name="Table 3D effects 2" w:semiHidden="1" w:unhideWhenUsed="1"/>
-    <w:lsdException w:name="Table 3D effects 3" w:semiHidden="1" w:unhideWhenUsed="1"/>
-    <w:lsdException w:name="Table Contemporary" w:semiHidden="1" w:unhideWhenUsed="1"/>
-    <w:lsdException w:name="Table Elegant" w:semiHidden="1" w:unhideWhenUsed="1"/>
-    <w:lsdException w:name="Table Professional" w:semiHidden="1" w:unhideWhenUsed="1"/>
-    <w:lsdException w:name="Table Subtle 1" w:semiHidden="1" w:unhideWhenUsed="1"/>
-    <w:lsdException w:name="Table Subtle 2" w:semiHidden="1" w:unhideWhenUsed="1"/>
-    <w:lsdException w:name="Table Web 1" w:semiHidden="1" w:unhideWhenUsed="1"/>
-    <w:lsdException w:name="Table Web 2" w:semiHidden="1" w:unhideWhenUsed="1"/>
-    <w:lsdException w:name="Table Web 3" w:semiHidden="1" w:unhideWhenUsed="1"/>
-    <w:lsdException w:name="Balloon Text" w:semiHidden="1" w:unhideWhenUsed="1"/>
-    <w:lsdException w:name="Table Grid" w:uiPriority="39"/>
-    <w:lsdException w:name="Table Theme" w:semiHidden="1" w:unhideWhenUsed="1"/>
-    <w:lsdException w:name="Placeholder Text" w:semiHidden="1"/>
-    <w:lsdException w:name="No Spacing" w:uiPriority="1" w:qFormat="1"/>
-    <w:lsdException w:name="Light Shading" w:uiPriority="60"/>
-    <w:lsdException w:name="Light List" w:uiPriority="61"/>
-    <w:lsdException w:name="Light Grid" w:uiPriority="62"/>
-    <w:lsdException w:name="Medium Shading 1" w:uiPriority="63"/>
-    <w:lsdException w:name="Medium Shading 2" w:uiPriority="64"/>
-    <w:lsdException w:name="Medium List 1" w:uiPriority="65"/>
-    <w:lsdException w:name="Medium List 2" w:uiPriority="66"/>
-    <w:lsdException w:name="Medium Grid 1" w:uiPriority="67"/>
-    <w:lsdException w:name="Medium Grid 2" w:uiPriority="68"/>
-    <w:lsdException w:name="Medium Grid 3" w:uiPriority="69"/>
-    <w:lsdException w:name="Dark List" w:uiPriority="70"/>
-    <w:lsdException w:name="Colorful Shading" w:uiPriority="71"/>
-    <w:lsdException w:name="Colorful List" w:uiPriority="72"/>
-    <w:lsdException w:name="Colorful Grid" w:uiPriority="73"/>
-    <w:lsdException w:name="Light Shading Accent 1" w:uiPriority="60"/>
-    <w:lsdException w:name="Light List Accent 1" w:uiPriority="61"/>
-    <w:lsdException w:name="Light Grid Accent 1" w:uiPriority="62"/>
-    <w:lsdException w:name="Medium Shading 1 Accent 1" w:uiPriority="63"/>
-    <w:lsdException w:name="Medium Shading 2 Accent 1" w:uiPriority="64"/>
-    <w:lsdException w:name="Medium List 1 Accent 1" w:uiPriority="65"/>
-    <w:lsdException w:name="Revision" w:semiHidden="1"/>
-    <w:lsdException w:name="List Paragraph" w:uiPriority="34" w:qFormat="1"/>
-    <w:lsdException w:name="Quote" w:uiPriority="29" w:qFormat="1"/>
-    <w:lsdException w:name="Intense Quote" w:uiPriority="30" w:qFormat="1"/>
-    <w:lsdException w:name="Medium List 2 Accent 1" w:uiPriority="66"/>
-    <w:lsdException w:name="Medium Grid 1 Accent 1" w:uiPriority="67"/>
-    <w:lsdException w:name="Medium Grid 2 Accent 1" w:uiPriority="68"/>
-    <w:lsdException w:name="Medium Grid 3 Accent 1" w:uiPriority="69"/>
-    <w:lsdException w:name="Dark List Accent 1" w:uiPriority="70"/>
-    <w:lsdException w:name="Colorful Shading Accent 1" w:uiPriority="71"/>
-    <w:lsdException w:name="Colorful List Accent 1" w:uiPriority="72"/>
-    <w:lsdException w:name="Colorful Grid Accent 1" w:uiPriority="73"/>
-    <w:lsdException w:name="Light Shading Accent 2" w:uiPriority="60"/>
-    <w:lsdException w:name="Light List Accent 2" w:uiPriority="61"/>
-    <w:lsdException w:name="Light Grid Accent 2" w:uiPriority="62"/>
-    <w:lsdException w:name="Medium Shading 1 Accent 2" w:uiPriority="63"/>
-    <w:lsdException w:name="Medium Shading 2 Accent 2" w:uiPriority="64"/>
-    <w:lsdException w:name="Medium List 1 Accent 2" w:uiPriority="65"/>
-    <w:lsdException w:name="Medium List 2 Accent 2" w:uiPriority="66"/>
-    <w:lsdException w:name="Medium Grid 1 Accent 2" w:uiPriority="67"/>
-    <w:lsdException w:name="Medium Grid 2 Accent 2" w:uiPriority="68"/>
-    <w:lsdException w:name="Medium Grid 3 Accent 2" w:uiPriority="69"/>
-    <w:lsdException w:name="Dark List Accent 2" w:uiPriority="70"/>
-    <w:lsdException w:name="Colorful Shading Accent 2" w:uiPriority="71"/>
-    <w:lsdException w:name="Colorful List Accent 2" w:uiPriority="72"/>
-    <w:lsdException w:name="Colorful Grid Accent 2" w:uiPriority="73"/>
-    <w:lsdException w:name="Light Shading Accent 3" w:uiPriority="60"/>
-    <w:lsdException w:name="Light List Accent 3" w:uiPriority="61"/>
-    <w:lsdException w:name="Light Grid Accent 3" w:uiPriority="62"/>
-    <w:lsdException w:name="Medium Shading 1 Accent 3" w:uiPriority="63"/>
-    <w:lsdException w:name="Medium Shading 2 Accent 3" w:uiPriority="64"/>
-    <w:lsdException w:name="Medium List 1 Accent 3" w:uiPriority="65"/>
-    <w:lsdException w:name="Medium List 2 Accent 3" w:uiPriority="66"/>
-    <w:lsdException w:name="Medium Grid 1 Accent 3" w:uiPriority="67"/>
-    <w:lsdException w:name="Medium Grid 2 Accent 3" w:uiPriority="68"/>
-    <w:lsdException w:name="Medium Grid 3 Accent 3" w:uiPriority="69"/>
-    <w:lsdException w:name="Dark List Accent 3" w:uiPriority="70"/>
-    <w:lsdException w:name="Colorful Shading Accent 3" w:uiPriority="71"/>
-    <w:lsdException w:name="Colorful List Accent 3" w:uiPriority="72"/>
-    <w:lsdException w:name="Colorful Grid Accent 3" w:uiPriority="73"/>
-    <w:lsdException w:name="Light Shading Accent 4" w:uiPriority="60"/>
-    <w:lsdException w:name="Light List Accent 4" w:uiPriority="61"/>
-    <w:lsdException w:name="Light Grid Accent 4" w:uiPriority="62"/>
-    <w:lsdException w:name="Medium Shading 1 Accent 4" w:uiPriority="63"/>
-    <w:lsdException w:name="Medium Shading 2 Accent 4" w:uiPriority="64"/>
-    <w:lsdException w:name="Medium List 1 Accent 4" w:uiPriority="65"/>
-    <w:lsdException w:name="Medium List 2 Accent 4" w:uiPriority="66"/>
-    <w:lsdException w:name="Medium Grid 1 Accent 4" w:uiPriority="67"/>
-    <w:lsdException w:name="Medium Grid 2 Accent 4" w:uiPriority="68"/>
-    <w:lsdException w:name="Medium Grid 3 Accent 4" w:uiPriority="69"/>
-    <w:lsdException w:name="Dark List Accent 4" w:uiPriority="70"/>
-    <w:lsdException w:name="Colorful Shading Accent 4" w:uiPriority="71"/>
-    <w:lsdException w:name="Colorful List Accent 4" w:uiPriority="72"/>
-    <w:lsdException w:name="Colorful Grid Accent 4" w:uiPriority="73"/>
-    <w:lsdException w:name="Light Shading Accent 5" w:uiPriority="60"/>
-    <w:lsdException w:name="Light List Accent 5" w:uiPriority="61"/>
-    <w:lsdException w:name="Light Grid Accent 5" w:uiPriority="62"/>
-    <w:lsdException w:name="Medium Shading 1 Accent 5" w:uiPriority="63"/>
-    <w:lsdException w:name="Medium Shading 2 Accent 5" w:uiPriority="64"/>
-    <w:lsdException w:name="Medium List 1 Accent 5" w:uiPriority="65"/>
-    <w:lsdException w:name="Medium List 2 Accent 5" w:uiPriority="66"/>
-    <w:lsdException w:name="Medium Grid 1 Accent 5" w:uiPriority="67"/>
-    <w:lsdException w:name="Medium Grid 2 Accent 5" w:uiPriority="68"/>
-    <w:lsdException w:name="Medium Grid 3 Accent 5" w:uiPriority="69"/>
-    <w:lsdException w:name="Dark List Accent 5" w:uiPriority="70"/>
-    <w:lsdException w:name="Colorful Shading Accent 5" w:uiPriority="71"/>
-    <w:lsdException w:name="Colorful List Accent 5" w:uiPriority="72"/>
-    <w:lsdException w:name="Colorful Grid Accent 5" w:uiPriority="73"/>
-    <w:lsdException w:name="Light Shading Accent 6" w:uiPriority="60"/>
-    <w:lsdException w:name="Light List Accent 6" w:uiPriority="61"/>
-    <w:lsdException w:name="Light Grid Accent 6" w:uiPriority="62"/>
-    <w:lsdException w:name="Medium Shading 1 Accent 6" w:uiPriority="63"/>
-    <w:lsdException w:name="Medium Shading 2 Accent 6" w:uiPriority="64"/>
-    <w:lsdException w:name="Medium List 1 Accent 6" w:uiPriority="65"/>
-    <w:lsdException w:name="Medium List 2 Accent 6" w:uiPriority="66"/>
-    <w:lsdException w:name="Medium Grid 1 Accent 6" w:uiPriority="67"/>
-    <w:lsdException w:name="Medium Grid 2 Accent 6" w:uiPriority="68"/>
-    <w:lsdException w:name="Medium Grid 3 Accent 6" w:uiPriority="69"/>
-    <w:lsdException w:name="Dark List Accent 6" w:uiPriority="70"/>
-    <w:lsdException w:name="Colorful Shading Accent 6" w:uiPriority="71"/>
-    <w:lsdException w:name="Colorful List Accent 6" w:uiPriority="72"/>
-    <w:lsdException w:name="Colorful Grid Accent 6" w:uiPriority="73"/>
-    <w:lsdException w:name="Subtle Emphasis" w:uiPriority="19" w:qFormat="1"/>
-    <w:lsdException w:name="Intense Emphasis" w:uiPriority="21" w:qFormat="1"/>
-    <w:lsdException w:name="Subtle Reference" w:uiPriority="31" w:qFormat="1"/>
-    <w:lsdException w:name="Intense Reference" w:uiPriority="32" w:qFormat="1"/>
-    <w:lsdException w:name="Book Title" w:uiPriority="33" w:qFormat="1"/>
-    <w:lsdException w:name="Bibliography" w:semiHidden="1" w:uiPriority="37" w:unhideWhenUsed="1"/>
-    <w:lsdException w:name="TOC Heading" w:semiHidden="1" w:uiPriority="39" w:unhideWhenUsed="1" w:qFormat="1"/>
-    <w:lsdException w:name="Plain Table 1" w:uiPriority="41"/>
-    <w:lsdException w:name="Plain Table 2" w:uiPriority="42"/>
-    <w:lsdException w:name="Plain Table 3" w:uiPriority="43"/>
-    <w:lsdException w:name="Plain Table 4" w:uiPriority="44"/>
-    <w:lsdException w:name="Plain Table 5" w:uiPriority="45"/>
-    <w:lsdException w:name="Grid Table Light" w:uiPriority="40"/>
-    <w:lsdException w:name="Grid Table 1 Light" w:uiPriority="46"/>
-    <w:lsdException w:name="Grid Table 2" w:uiPriority="47"/>
-    <w:lsdException w:name="Grid Table 3" w:uiPriority="48"/>
-    <w:lsdException w:name="Grid Table 4" w:uiPriority="49"/>
-    <w:lsdException w:name="Grid Table 5 Dark" w:uiPriority="50"/>
-    <w:lsdException w:name="Grid Table 6 Colorful" w:uiPriority="51"/>
-    <w:lsdException w:name="Grid Table 7 Colorful" w:uiPriority="52"/>
-    <w:lsdException w:name="Grid Table 1 Light Accent 1" w:uiPriority="46"/>
-    <w:lsdException w:name="Grid Table 2 Accent 1" w:uiPriority="47"/>
-    <w:lsdException w:name="Grid Table 3 Accent 1" w:uiPriority="48"/>
-    <w:lsdException w:name="Grid Table 4 Accent 1" w:uiPriority="49"/>
-    <w:lsdException w:name="Grid Table 5 Dark Accent 1" w:uiPriority="50"/>
-    <w:lsdException w:name="Grid Table 6 Colorful Accent 1" w:uiPriority="51"/>
-    <w:lsdException w:name="Grid Table 7 Colorful Accent 1" w:uiPriority="52"/>
-    <w:lsdException w:name="Grid Table 1 Light Accent 2" w:uiPriority="46"/>
-    <w:lsdException w:name="Grid Table 2 Accent 2" w:uiPriority="47"/>
-    <w:lsdException w:name="Grid Table 3 Accent 2" w:uiPriority="48"/>
-    <w:lsdException w:name="Grid Table 4 Accent 2" w:uiPriority="49"/>
-    <w:lsdException w:name="Grid Table 5 Dark Accent 2" w:uiPriority="50"/>
-    <w:lsdException w:name="Grid Table 6 Colorful Accent 2" w:uiPriority="51"/>
-    <w:lsdException w:name="Grid Table 7 Colorful Accent 2" w:uiPriority="52"/>
-    <w:lsdException w:name="Grid Table 1 Light Accent 3" w:uiPriority="46"/>
-    <w:lsdException w:name="Grid Table 2 Accent 3" w:uiPriority="47"/>
-    <w:lsdException w:name="Grid Table 3 Accent 3" w:uiPriority="48"/>
-    <w:lsdException w:name="Grid Table 4 Accent 3" w:uiPriority="49"/>
-    <w:lsdException w:name="Grid Table 5 Dark Accent 3" w:uiPriority="50"/>
-    <w:lsdException w:name="Grid Table 6 Colorful Accent 3" w:uiPriority="51"/>
-    <w:lsdException w:name="Grid Table 7 Colorful Accent 3" w:uiPriority="52"/>
-    <w:lsdException w:name="Grid Table 1 Light Accent 4" w:uiPriority="46"/>
-    <w:lsdException w:name="Grid Table 2 Accent 4" w:uiPriority="47"/>
-    <w:lsdException w:name="Grid Table 3 Accent 4" w:uiPriority="48"/>
-    <w:lsdException w:name="Grid Table 4 Accent 4" w:uiPriority="49"/>
-    <w:lsdException w:name="Grid Table 5 Dark Accent 4" w:uiPriority="50"/>
-    <w:lsdException w:name="Grid Table 6 Colorful Accent 4" w:uiPriority="51"/>
-    <w:lsdException w:name="Grid Table 7 Colorful Accent 4" w:uiPriority="52"/>
-    <w:lsdException w:name="Grid Table 1 Light Accent 5" w:uiPriority="46"/>
-    <w:lsdException w:name="Grid Table 2 Accent 5" w:uiPriority="47"/>
-    <w:lsdException w:name="Grid Table 3 Accent 5" w:uiPriority="48"/>
-    <w:lsdException w:name="Grid Table 4 Accent 5" w:uiPriority="49"/>
-    <w:lsdException w:name="Grid Table 5 Dark Accent 5" w:uiPriority="50"/>
-    <w:lsdException w:name="Grid Table 6 Colorful Accent 5" w:uiPriority="51"/>
-    <w:lsdException w:name="Grid Table 7 Colorful Accent 5" w:uiPriority="52"/>
-    <w:lsdException w:name="Grid Table 1 Light Accent 6" w:uiPriority="46"/>
-    <w:lsdException w:name="Grid Table 2 Accent 6" w:uiPriority="47"/>
-    <w:lsdException w:name="Grid Table 3 Accent 6" w:uiPriority="48"/>
-    <w:lsdException w:name="Grid Table 4 Accent 6" w:uiPriority="49"/>
-    <w:lsdException w:name="Grid Table 5 Dark Accent 6" w:uiPriority="50"/>
-    <w:lsdException w:name="Grid Table 6 Colorful Accent 6" w:uiPriority="51"/>
-    <w:lsdException w:name="Grid Table 7 Colorful Accent 6" w:uiPriority="52"/>
-    <w:lsdException w:name="List Table 1 Light" w:uiPriority="46"/>
-    <w:lsdException w:name="List Table 2" w:uiPriority="47"/>
-    <w:lsdException w:name="List Table 3" w:uiPriority="48"/>
-    <w:lsdException w:name="List Table 4" w:uiPriority="49"/>
-    <w:lsdException w:name="List Table 5 Dark" w:uiPriority="50"/>
-    <w:lsdException w:name="List Table 6 Colorful" w:uiPriority="51"/>
-    <w:lsdException w:name="List Table 7 Colorful" w:uiPriority="52"/>
-    <w:lsdException w:name="List Table 1 Light Accent 1" w:uiPriority="46"/>
-    <w:lsdException w:name="List Table 2 Accent 1" w:uiPriority="47"/>
-    <w:lsdException w:name="List Table 3 Accent 1" w:uiPriority="48"/>
-    <w:lsdException w:name="List Table 4 Accent 1" w:uiPriority="49"/>
-    <w:lsdException w:name="List Table 5 Dark Accent 1" w:uiPriority="50"/>
-    <w:lsdException w:name="List Table 6 Colorful Accent 1" w:uiPriority="51"/>
-    <w:lsdException w:name="List Table 7 Colorful Accent 1" w:uiPriority="52"/>
-    <w:lsdException w:name="List Table 1 Light Accent 2" w:uiPriority="46"/>
-    <w:lsdException w:name="List Table 2 Accent 2" w:uiPriority="47"/>
-    <w:lsdException w:name="List Table 3 Accent 2" w:uiPriority="48"/>
-    <w:lsdException w:name="List Table 4 Accent 2" w:uiPriority="49"/>
-    <w:lsdException w:name="List Table 5 Dark Accent 2" w:uiPriority="50"/>
-    <w:lsdException w:name="List Table 6 Colorful Accent 2" w:uiPriority="51"/>
-    <w:lsdException w:name="List Table 7 Colorful Accent 2" w:uiPriority="52"/>
-    <w:lsdException w:name="List Table 1 Light Accent 3" w:uiPriority="46"/>
-    <w:lsdException w:name="List Table 2 Accent 3" w:uiPriority="47"/>
-    <w:lsdException w:name="List Table 3 Accent 3" w:uiPriority="48"/>
-    <w:lsdException w:name="List Table 4 Accent 3" w:uiPriority="49"/>
-    <w:lsdException w:name="List Table 5 Dark Accent 3" w:uiPriority="50"/>
-    <w:lsdException w:name="List Table 6 Colorful Accent 3" w:uiPriority="51"/>
-    <w:lsdException w:name="List Table 7 Colorful Accent 3" w:uiPriority="52"/>
-    <w:lsdException w:name="List Table 1 Light Accent 4" w:uiPriority="46"/>
-    <w:lsdException w:name="List Table 2 Accent 4" w:uiPriority="47"/>
-    <w:lsdException w:name="List Table 3 Accent 4" w:uiPriority="48"/>
-    <w:lsdException w:name="List Table 4 Accent 4" w:uiPriority="49"/>
-    <w:lsdException w:name="List Table 5 Dark Accent 4" w:uiPriority="50"/>
-    <w:lsdException w:name="List Table 6 Colorful Accent 4" w:uiPriority="51"/>
-    <w:lsdException w:name="List Table 7 Colorful Accent 4" w:uiPriority="52"/>
-    <w:lsdException w:name="List Table 1 Light Accent 5" w:uiPriority="46"/>
-    <w:lsdException w:name="List Table 2 Accent 5" w:uiPriority="47"/>
-    <w:lsdException w:name="List Table 3 Accent 5" w:uiPriority="48"/>
-    <w:lsdException w:name="List Table 4 Accent 5" w:uiPriority="49"/>
-    <w:lsdException w:name="List Table 5 Dark Accent 5" w:uiPriority="50"/>
-    <w:lsdException w:name="List Table 6 Colorful Accent 5" w:uiPriority="51"/>
-    <w:lsdException w:name="List Table 7 Colorful Accent 5" w:uiPriority="52"/>
-    <w:lsdException w:name="List Table 1 Light Accent 6" w:uiPriority="46"/>
-    <w:lsdException w:name="List Table 2 Accent 6" w:uiPriority="47"/>
-    <w:lsdException w:name="List Table 3 Accent 6" w:uiPriority="48"/>
-    <w:lsdException w:name="List Table 4 Accent 6" w:uiPriority="49"/>
-    <w:lsdException w:name="List Table 5 Dark Accent 6" w:uiPriority="50"/>
-    <w:lsdException w:name="List Table 6 Colorful Accent 6" w:uiPriority="51"/>
-    <w:lsdException w:name="List Table 7 Colorful Accent 6" w:uiPriority="52"/>
-  </w:latentStyles>
-  <w:style w:type="paragraph" w:default="1" w:styleId="Normal">
-    <w:name w:val="Normal"/>
-    <w:qFormat/>
-  </w:style>
-  <w:style w:type="character" w:default="1" w:styleId="DefaultParagraphFont">
-    <w:name w:val="Default Paragraph Font"/>
-    <w:uiPriority w:val="1"/>
-    <w:semiHidden/>
-    <w:unhideWhenUsed/>
-  </w:style>
-  <w:style w:type="table" w:default="1" w:styleId="TableNormal">
-    <w:name w:val="Normal Table"/>
-    <w:uiPriority w:val="99"/>
-    <w:semiHidden/>
-    <w:unhideWhenUsed/>
-    <w:tblPr>
-      <w:tblInd w:w="0" w:type="dxa"/>
-      <w:tblCellMar>
-        <w:top w:w="0" w:type="dxa"/>
-        <w:left w:w="108" w:type="dxa"/>
-        <w:bottom w:w="0" w:type="dxa"/>
-        <w:right w:w="108" w:type="dxa"/>
-      </w:tblCellMar>
-    </w:tblPr>
-  </w:style>
-  <w:style w:type="numbering" w:default="1" w:styleId="NoList">
-    <w:name w:val="No List"/>
-    <w:uiPriority w:val="99"/>
-    <w:semiHidden/>
-    <w:unhideWhenUsed/>
-  </w:style>
-  <w:style w:type="paragraph" w:customStyle="1" w:styleId="3AF63CBF8A2B4765B51D1069F6C7238E">
-    <w:name w:val="3AF63CBF8A2B4765B51D1069F6C7238E"/>
-    <w:rsid w:val="00DF7316"/>
-  </w:style>
-  <w:style w:type="paragraph" w:customStyle="1" w:styleId="0684214782A149A2907E6F923C4A3B89">
-    <w:name w:val="0684214782A149A2907E6F923C4A3B89"/>
-    <w:rsid w:val="00DF7316"/>
-  </w:style>
-  <w:style w:type="paragraph" w:customStyle="1" w:styleId="7C2E869325B7485E8AE5AD3CDFFA5FD1">
-    <w:name w:val="7C2E869325B7485E8AE5AD3CDFFA5FD1"/>
-    <w:rsid w:val="00DF7316"/>
-  </w:style>
-</w:styles>
-</file>
-
-<file path=word/glossary/webSettings.xml><?xml version="1.0" encoding="utf-8"?>
-<w:webSettings xmlns:mc="http://schemas.openxmlformats.org/markup-compatibility/2006" xmlns:r="http://schemas.openxmlformats.org/officeDocument/2006/relationships" xmlns:w="http://schemas.openxmlformats.org/wordprocessingml/2006/main" xmlns:w14="http://schemas.microsoft.com/office/word/2010/wordml" xmlns:w15="http://schemas.microsoft.com/office/word/2012/wordml" mc:Ignorable="w14 w15">
-  <w:optimizeForBrowser/>
-  <w:allowPNG/>
-</w:webSettings>
 </file>
 
 <file path=word/theme/theme1.xml><?xml version="1.0" encoding="utf-8"?>
@@ -5764,7 +5393,7 @@
 
 <file path=customXml/item1.xml><?xml version="1.0" encoding="utf-8"?>
 <CoverPageProperties xmlns="http://schemas.microsoft.com/office/2006/coverPageProps">
-  <PublishDate>2016-03-11T00:00:00</PublishDate>
+  <PublishDate>2016-03-31T00:00:00</PublishDate>
   <Abstract/>
   <CompanyAddress/>
   <CompanyPhone/>
@@ -5774,7 +5403,12 @@
 </file>
 
 <file path=customXml/item2.xml><?xml version="1.0" encoding="utf-8"?>
-<p:properties xmlns:p="http://schemas.microsoft.com/office/2006/metadata/properties" xmlns:xsi="http://www.w3.org/2001/XMLSchema-instance" xmlns:pc="http://schemas.microsoft.com/office/infopath/2007/PartnerControls"/>
+<?mso-contentType ?>
+<FormTemplates xmlns="http://schemas.microsoft.com/sharepoint/v3/contenttype/forms">
+  <Display>DocumentLibraryForm</Display>
+  <Edit>AssetEditForm</Edit>
+  <New>DocumentLibraryForm</New>
+</FormTemplates>
 </file>
 
 <file path=customXml/item3.xml><?xml version="1.0" encoding="utf-8"?>
@@ -5782,12 +5416,7 @@
 </file>
 
 <file path=customXml/item4.xml><?xml version="1.0" encoding="utf-8"?>
-<?mso-contentType ?>
-<FormTemplates xmlns="http://schemas.microsoft.com/sharepoint/v3/contenttype/forms">
-  <Display>DocumentLibraryForm</Display>
-  <Edit>AssetEditForm</Edit>
-  <New>DocumentLibraryForm</New>
-</FormTemplates>
+<p:properties xmlns:p="http://schemas.microsoft.com/office/2006/metadata/properties" xmlns:xsi="http://www.w3.org/2001/XMLSchema-instance" xmlns:pc="http://schemas.microsoft.com/office/infopath/2007/PartnerControls"/>
 </file>
 
 <file path=customXml/item5.xml><?xml version="1.0" encoding="utf-8"?>
@@ -5803,10 +5432,9 @@
 </file>
 
 <file path=customXml/itemProps2.xml><?xml version="1.0" encoding="utf-8"?>
-<ds:datastoreItem xmlns:ds="http://schemas.openxmlformats.org/officeDocument/2006/customXml" ds:itemID="{6BD01D80-C71E-4C35-9EC9-AB4B2A68E7C1}">
+<ds:datastoreItem xmlns:ds="http://schemas.openxmlformats.org/officeDocument/2006/customXml" ds:itemID="{DF8A6096-AC3C-41A5-9CB9-998E1823050B}">
   <ds:schemaRefs>
-    <ds:schemaRef ds:uri="http://schemas.microsoft.com/office/2006/metadata/properties"/>
-    <ds:schemaRef ds:uri="http://schemas.microsoft.com/office/infopath/2007/PartnerControls"/>
+    <ds:schemaRef ds:uri="http://schemas.microsoft.com/sharepoint/v3/contenttype/forms"/>
   </ds:schemaRefs>
 </ds:datastoreItem>
 </file>
@@ -5821,15 +5449,16 @@
 </file>
 
 <file path=customXml/itemProps4.xml><?xml version="1.0" encoding="utf-8"?>
-<ds:datastoreItem xmlns:ds="http://schemas.openxmlformats.org/officeDocument/2006/customXml" ds:itemID="{DF8A6096-AC3C-41A5-9CB9-998E1823050B}">
+<ds:datastoreItem xmlns:ds="http://schemas.openxmlformats.org/officeDocument/2006/customXml" ds:itemID="{6BD01D80-C71E-4C35-9EC9-AB4B2A68E7C1}">
   <ds:schemaRefs>
-    <ds:schemaRef ds:uri="http://schemas.microsoft.com/sharepoint/v3/contenttype/forms"/>
+    <ds:schemaRef ds:uri="http://schemas.microsoft.com/office/2006/metadata/properties"/>
+    <ds:schemaRef ds:uri="http://schemas.microsoft.com/office/infopath/2007/PartnerControls"/>
   </ds:schemaRefs>
 </ds:datastoreItem>
 </file>
 
 <file path=customXml/itemProps5.xml><?xml version="1.0" encoding="utf-8"?>
-<ds:datastoreItem xmlns:ds="http://schemas.openxmlformats.org/officeDocument/2006/customXml" ds:itemID="{72131AA9-1700-4C15-ACAA-744A9E9F6A33}">
+<ds:datastoreItem xmlns:ds="http://schemas.openxmlformats.org/officeDocument/2006/customXml" ds:itemID="{DAAFFF82-9891-4976-BA6B-F0451D541DC0}">
   <ds:schemaRefs>
     <ds:schemaRef ds:uri="http://schemas.openxmlformats.org/officeDocument/2006/bibliography"/>
   </ds:schemaRefs>

</xml_diff>